<commit_message>
2.26.8 3, 4, 5 done
</commit_message>
<xml_diff>
--- a/Exam_digital_electronics.docx
+++ b/Exam_digital_electronics.docx
@@ -3020,21 +3020,7 @@
                 <w:rStyle w:val="a4"/>
                 <w:noProof/>
               </w:rPr>
-              <w:t>Компар</w:t>
-            </w:r>
-            <w:r>
-              <w:rPr>
-                <w:rStyle w:val="a4"/>
-                <w:noProof/>
-              </w:rPr>
-              <w:t>а</w:t>
-            </w:r>
-            <w:r>
-              <w:rPr>
-                <w:rStyle w:val="a4"/>
-                <w:noProof/>
-              </w:rPr>
-              <w:t>тор на сумматорах.</w:t>
+              <w:t>Компаратор на сумматорах.</w:t>
             </w:r>
             <w:r>
               <w:rPr>
@@ -17721,15 +17707,17 @@
       <w:pPr>
         <w:pStyle w:val="3"/>
       </w:pPr>
+      <w:bookmarkStart w:id="31" w:name="_Компаратор_на_сумматорах."/>
+      <w:bookmarkEnd w:id="31"/>
       <w:r>
         <w:lastRenderedPageBreak/>
         <w:t xml:space="preserve"> </w:t>
       </w:r>
-      <w:bookmarkStart w:id="31" w:name="_Toc131316611"/>
+      <w:bookmarkStart w:id="32" w:name="_Toc131316611"/>
       <w:r>
         <w:t>Компаратор на сумматорах.</w:t>
       </w:r>
-      <w:bookmarkEnd w:id="31"/>
+      <w:bookmarkEnd w:id="32"/>
       <w:r>
         <w:t xml:space="preserve"> </w:t>
       </w:r>
@@ -18078,21 +18066,7 @@
                         <w:rFonts w:ascii="Cambria Math" w:hAnsi="Cambria Math"/>
                         <w:lang w:val="en-US"/>
                       </w:rPr>
-                      <m:t>10</m:t>
-                    </m:r>
-                    <m:r>
-                      <w:rPr>
-                        <w:rFonts w:ascii="Cambria Math" w:hAnsi="Cambria Math"/>
-                        <w:lang w:val="en-US"/>
-                      </w:rPr>
-                      <m:t>0</m:t>
-                    </m:r>
-                    <m:r>
-                      <w:rPr>
-                        <w:rFonts w:ascii="Cambria Math" w:hAnsi="Cambria Math"/>
-                        <w:lang w:val="en-US"/>
-                      </w:rPr>
-                      <m:t>0</m:t>
+                      <m:t>1000</m:t>
                     </m:r>
                   </m:e>
                   <m:sub>
@@ -18179,21 +18153,7 @@
                         <w:rFonts w:ascii="Cambria Math" w:hAnsi="Cambria Math"/>
                         <w:lang w:val="en-US"/>
                       </w:rPr>
-                      <m:t>01</m:t>
-                    </m:r>
-                    <m:r>
-                      <w:rPr>
-                        <w:rFonts w:ascii="Cambria Math" w:hAnsi="Cambria Math"/>
-                        <w:lang w:val="en-US"/>
-                      </w:rPr>
-                      <m:t>0</m:t>
-                    </m:r>
-                    <m:r>
-                      <w:rPr>
-                        <w:rFonts w:ascii="Cambria Math" w:hAnsi="Cambria Math"/>
-                        <w:lang w:val="en-US"/>
-                      </w:rPr>
-                      <m:t>1</m:t>
+                      <m:t>0101</m:t>
                     </m:r>
                   </m:e>
                   <m:sub>
@@ -18261,110 +18221,6 @@
               <w:jc w:val="center"/>
               <w:rPr>
                 <w:rFonts w:eastAsia="Calibri"/>
-                <w:lang w:val="en-US"/>
-              </w:rPr>
-            </w:pPr>
-            <m:oMathPara>
-              <m:oMath>
-                <m:sSub>
-                  <m:sSubPr>
-                    <m:ctrlPr>
-                      <w:rPr>
-                        <w:rFonts w:ascii="Cambria Math" w:hAnsi="Cambria Math"/>
-                        <w:i/>
-                        <w:lang w:val="en-US"/>
-                      </w:rPr>
-                    </m:ctrlPr>
-                  </m:sSubPr>
-                  <m:e>
-                    <m:r>
-                      <w:rPr>
-                        <w:rFonts w:ascii="Cambria Math" w:hAnsi="Cambria Math"/>
-                        <w:lang w:val="en-US"/>
-                      </w:rPr>
-                      <m:t>1</m:t>
-                    </m:r>
-                    <m:r>
-                      <w:rPr>
-                        <w:rFonts w:ascii="Cambria Math" w:hAnsi="Cambria Math"/>
-                        <w:lang w:val="en-US"/>
-                      </w:rPr>
-                      <m:t>2</m:t>
-                    </m:r>
-                  </m:e>
-                  <m:sub>
-                    <m:r>
-                      <w:rPr>
-                        <w:rFonts w:ascii="Cambria Math" w:hAnsi="Cambria Math"/>
-                        <w:lang w:val="en-US"/>
-                      </w:rPr>
-                      <m:t>10</m:t>
-                    </m:r>
-                  </m:sub>
-                </m:sSub>
-                <m:r>
-                  <w:rPr>
-                    <w:rFonts w:ascii="Cambria Math" w:hAnsi="Cambria Math"/>
-                    <w:lang w:val="en-US"/>
-                  </w:rPr>
-                  <m:t>=</m:t>
-                </m:r>
-                <m:sSub>
-                  <m:sSubPr>
-                    <m:ctrlPr>
-                      <w:rPr>
-                        <w:rFonts w:ascii="Cambria Math" w:hAnsi="Cambria Math"/>
-                        <w:i/>
-                        <w:lang w:val="en-US"/>
-                      </w:rPr>
-                    </m:ctrlPr>
-                  </m:sSubPr>
-                  <m:e>
-                    <m:r>
-                      <w:rPr>
-                        <w:rFonts w:ascii="Cambria Math" w:hAnsi="Cambria Math"/>
-                        <w:lang w:val="en-US"/>
-                      </w:rPr>
-                      <m:t>110</m:t>
-                    </m:r>
-                    <m:r>
-                      <w:rPr>
-                        <w:rFonts w:ascii="Cambria Math" w:hAnsi="Cambria Math"/>
-                        <w:lang w:val="en-US"/>
-                      </w:rPr>
-                      <m:t>0</m:t>
-                    </m:r>
-                  </m:e>
-                  <m:sub>
-                    <m:r>
-                      <w:rPr>
-                        <w:rFonts w:ascii="Cambria Math" w:hAnsi="Cambria Math"/>
-                        <w:lang w:val="en-US"/>
-                      </w:rPr>
-                      <m:t>2</m:t>
-                    </m:r>
-                  </m:sub>
-                </m:sSub>
-              </m:oMath>
-            </m:oMathPara>
-          </w:p>
-        </w:tc>
-        <w:tc>
-          <w:tcPr>
-            <w:tcW w:w="2686" w:type="dxa"/>
-            <w:tcMar>
-              <w:top w:w="72" w:type="dxa"/>
-              <w:left w:w="72" w:type="dxa"/>
-              <w:bottom w:w="72" w:type="dxa"/>
-              <w:right w:w="72" w:type="dxa"/>
-            </w:tcMar>
-            <w:vAlign w:val="center"/>
-          </w:tcPr>
-          <w:p>
-            <w:pPr>
-              <w:pStyle w:val="af1"/>
-              <w:jc w:val="center"/>
-              <w:rPr>
                 <w:lang w:val="en-US"/>
               </w:rPr>
             </w:pPr>
@@ -18422,21 +18278,97 @@
                         <w:rFonts w:ascii="Cambria Math" w:hAnsi="Cambria Math"/>
                         <w:lang w:val="en-US"/>
                       </w:rPr>
-                      <m:t>1</m:t>
+                      <m:t>1100</m:t>
                     </m:r>
+                  </m:e>
+                  <m:sub>
                     <m:r>
                       <w:rPr>
                         <w:rFonts w:ascii="Cambria Math" w:hAnsi="Cambria Math"/>
                         <w:lang w:val="en-US"/>
                       </w:rPr>
-                      <m:t>1</m:t>
+                      <m:t>2</m:t>
                     </m:r>
+                  </m:sub>
+                </m:sSub>
+              </m:oMath>
+            </m:oMathPara>
+          </w:p>
+        </w:tc>
+        <w:tc>
+          <w:tcPr>
+            <w:tcW w:w="2686" w:type="dxa"/>
+            <w:tcMar>
+              <w:top w:w="72" w:type="dxa"/>
+              <w:left w:w="72" w:type="dxa"/>
+              <w:bottom w:w="72" w:type="dxa"/>
+              <w:right w:w="72" w:type="dxa"/>
+            </w:tcMar>
+            <w:vAlign w:val="center"/>
+          </w:tcPr>
+          <w:p>
+            <w:pPr>
+              <w:pStyle w:val="af1"/>
+              <w:jc w:val="center"/>
+              <w:rPr>
+                <w:lang w:val="en-US"/>
+              </w:rPr>
+            </w:pPr>
+            <m:oMathPara>
+              <m:oMath>
+                <m:sSub>
+                  <m:sSubPr>
+                    <m:ctrlPr>
+                      <w:rPr>
+                        <w:rFonts w:ascii="Cambria Math" w:hAnsi="Cambria Math"/>
+                        <w:i/>
+                        <w:lang w:val="en-US"/>
+                      </w:rPr>
+                    </m:ctrlPr>
+                  </m:sSubPr>
+                  <m:e>
                     <m:r>
                       <w:rPr>
                         <w:rFonts w:ascii="Cambria Math" w:hAnsi="Cambria Math"/>
                         <w:lang w:val="en-US"/>
                       </w:rPr>
-                      <m:t>00</m:t>
+                      <m:t>12</m:t>
+                    </m:r>
+                  </m:e>
+                  <m:sub>
+                    <m:r>
+                      <w:rPr>
+                        <w:rFonts w:ascii="Cambria Math" w:hAnsi="Cambria Math"/>
+                        <w:lang w:val="en-US"/>
+                      </w:rPr>
+                      <m:t>10</m:t>
+                    </m:r>
+                  </m:sub>
+                </m:sSub>
+                <m:r>
+                  <w:rPr>
+                    <w:rFonts w:ascii="Cambria Math" w:hAnsi="Cambria Math"/>
+                    <w:lang w:val="en-US"/>
+                  </w:rPr>
+                  <m:t>=</m:t>
+                </m:r>
+                <m:sSub>
+                  <m:sSubPr>
+                    <m:ctrlPr>
+                      <w:rPr>
+                        <w:rFonts w:ascii="Cambria Math" w:hAnsi="Cambria Math"/>
+                        <w:i/>
+                        <w:lang w:val="en-US"/>
+                      </w:rPr>
+                    </m:ctrlPr>
+                  </m:sSubPr>
+                  <m:e>
+                    <m:r>
+                      <w:rPr>
+                        <w:rFonts w:ascii="Cambria Math" w:hAnsi="Cambria Math"/>
+                        <w:lang w:val="en-US"/>
+                      </w:rPr>
+                      <m:t>1100</m:t>
                     </m:r>
                   </m:e>
                   <m:sub>
@@ -18526,28 +18458,7 @@
                         <w:rFonts w:ascii="Cambria Math" w:hAnsi="Cambria Math"/>
                         <w:lang w:val="en-US"/>
                       </w:rPr>
-                      <m:t>0</m:t>
-                    </m:r>
-                    <m:r>
-                      <w:rPr>
-                        <w:rFonts w:ascii="Cambria Math" w:hAnsi="Cambria Math"/>
-                        <w:lang w:val="en-US"/>
-                      </w:rPr>
-                      <m:t>0</m:t>
-                    </m:r>
-                    <m:r>
-                      <w:rPr>
-                        <w:rFonts w:ascii="Cambria Math" w:hAnsi="Cambria Math"/>
-                        <w:lang w:val="en-US"/>
-                      </w:rPr>
-                      <m:t>0</m:t>
-                    </m:r>
-                    <m:r>
-                      <w:rPr>
-                        <w:rFonts w:ascii="Cambria Math" w:hAnsi="Cambria Math"/>
-                        <w:lang w:val="en-US"/>
-                      </w:rPr>
-                      <m:t>0</m:t>
+                      <m:t>0000</m:t>
                     </m:r>
                   </m:e>
                   <m:sub>
@@ -18590,21 +18501,7 @@
                     <w:rFonts w:ascii="Cambria Math" w:hAnsi="Cambria Math"/>
                     <w:lang w:val="en-US"/>
                   </w:rPr>
-                  <m:t>A</m:t>
-                </m:r>
-                <m:r>
-                  <w:rPr>
-                    <w:rFonts w:ascii="Cambria Math" w:hAnsi="Cambria Math"/>
-                    <w:lang w:val="en-US"/>
-                  </w:rPr>
-                  <m:t>=</m:t>
-                </m:r>
-                <m:r>
-                  <w:rPr>
-                    <w:rFonts w:ascii="Cambria Math" w:hAnsi="Cambria Math"/>
-                    <w:lang w:val="en-US"/>
-                  </w:rPr>
-                  <m:t>B</m:t>
+                  <m:t>A=B</m:t>
                 </m:r>
               </m:oMath>
             </m:oMathPara>
@@ -18686,21 +18583,7 @@
                         <w:rFonts w:ascii="Cambria Math" w:hAnsi="Cambria Math"/>
                         <w:lang w:val="en-US"/>
                       </w:rPr>
-                      <m:t>0</m:t>
-                    </m:r>
-                    <m:r>
-                      <w:rPr>
-                        <w:rFonts w:ascii="Cambria Math" w:hAnsi="Cambria Math"/>
-                        <w:lang w:val="en-US"/>
-                      </w:rPr>
-                      <m:t>10</m:t>
-                    </m:r>
-                    <m:r>
-                      <w:rPr>
-                        <w:rFonts w:ascii="Cambria Math" w:hAnsi="Cambria Math"/>
-                        <w:lang w:val="en-US"/>
-                      </w:rPr>
-                      <m:t>0</m:t>
+                      <m:t>0100</m:t>
                     </m:r>
                   </m:e>
                   <m:sub>
@@ -18923,21 +18806,7 @@
                     <w:rFonts w:ascii="Cambria Math" w:hAnsi="Cambria Math"/>
                     <w:lang w:val="en-US"/>
                   </w:rPr>
-                  <m:t>A</m:t>
-                </m:r>
-                <m:r>
-                  <w:rPr>
-                    <w:rFonts w:ascii="Cambria Math" w:hAnsi="Cambria Math"/>
-                    <w:lang w:val="en-US"/>
-                  </w:rPr>
-                  <m:t>&lt;</m:t>
-                </m:r>
-                <m:r>
-                  <w:rPr>
-                    <w:rFonts w:ascii="Cambria Math" w:hAnsi="Cambria Math"/>
-                    <w:lang w:val="en-US"/>
-                  </w:rPr>
-                  <m:t>B</m:t>
+                  <m:t>A&lt;B</m:t>
                 </m:r>
               </m:oMath>
             </m:oMathPara>
@@ -19084,14 +18953,7 @@
                     <w:rFonts w:ascii="Cambria Math" w:hAnsi="Cambria Math"/>
                     <w:lang w:val="en-US"/>
                   </w:rPr>
-                  <m:t>A</m:t>
-                </m:r>
-                <m:r>
-                  <w:rPr>
-                    <w:rFonts w:ascii="Cambria Math" w:hAnsi="Cambria Math"/>
-                    <w:lang w:val="en-US"/>
-                  </w:rPr>
-                  <m:t>+</m:t>
+                  <m:t>A+</m:t>
                 </m:r>
                 <m:sSup>
                   <m:sSupPr>
@@ -19615,14 +19477,7 @@
                         <w:rFonts w:ascii="Cambria Math" w:hAnsi="Cambria Math"/>
                         <w:lang w:val="en-US"/>
                       </w:rPr>
-                      <m:t>1</m:t>
-                    </m:r>
-                    <m:r>
-                      <w:rPr>
-                        <w:rFonts w:ascii="Cambria Math" w:hAnsi="Cambria Math"/>
-                        <w:lang w:val="en-US"/>
-                      </w:rPr>
-                      <m:t>2</m:t>
+                      <m:t>12</m:t>
                     </m:r>
                   </m:e>
                   <m:sub>
@@ -19748,21 +19603,7 @@
                         <w:rFonts w:ascii="Cambria Math" w:hAnsi="Cambria Math"/>
                         <w:lang w:val="en-US"/>
                       </w:rPr>
-                      <m:t>1</m:t>
-                    </m:r>
-                    <m:r>
-                      <w:rPr>
-                        <w:rFonts w:ascii="Cambria Math" w:hAnsi="Cambria Math"/>
-                        <w:lang w:val="en-US"/>
-                      </w:rPr>
-                      <m:t>1</m:t>
-                    </m:r>
-                    <m:r>
-                      <w:rPr>
-                        <w:rFonts w:ascii="Cambria Math" w:hAnsi="Cambria Math"/>
-                        <w:lang w:val="en-US"/>
-                      </w:rPr>
-                      <m:t>00</m:t>
+                      <m:t>1100</m:t>
                     </m:r>
                   </m:e>
                   <m:sub>
@@ -19946,14 +19787,7 @@
                         <w:rFonts w:ascii="Cambria Math" w:hAnsi="Cambria Math"/>
                         <w:lang w:val="en-US"/>
                       </w:rPr>
-                      <m:t>00</m:t>
-                    </m:r>
-                    <m:r>
-                      <w:rPr>
-                        <w:rFonts w:ascii="Cambria Math" w:hAnsi="Cambria Math"/>
-                        <w:lang w:val="en-US"/>
-                      </w:rPr>
-                      <m:t>00</m:t>
+                      <m:t>0000</m:t>
                     </m:r>
                   </m:e>
                   <m:sub>
@@ -19991,13 +19825,7 @@
                   <w:rPr>
                     <w:rFonts w:ascii="Cambria Math" w:hAnsi="Cambria Math"/>
                   </w:rPr>
-                  <m:t>=</m:t>
-                </m:r>
-                <m:r>
-                  <w:rPr>
-                    <w:rFonts w:ascii="Cambria Math" w:hAnsi="Cambria Math"/>
-                  </w:rPr>
-                  <m:t>1</m:t>
+                  <m:t>=1</m:t>
                 </m:r>
               </m:oMath>
             </m:oMathPara>
@@ -20111,28 +19939,7 @@
                         <w:rFonts w:ascii="Cambria Math" w:hAnsi="Cambria Math"/>
                         <w:lang w:val="en-US"/>
                       </w:rPr>
-                      <m:t>0</m:t>
-                    </m:r>
-                    <m:r>
-                      <w:rPr>
-                        <w:rFonts w:ascii="Cambria Math" w:hAnsi="Cambria Math"/>
-                        <w:lang w:val="en-US"/>
-                      </w:rPr>
-                      <m:t>1</m:t>
-                    </m:r>
-                    <m:r>
-                      <w:rPr>
-                        <w:rFonts w:ascii="Cambria Math" w:hAnsi="Cambria Math"/>
-                        <w:lang w:val="en-US"/>
-                      </w:rPr>
-                      <m:t>1</m:t>
-                    </m:r>
-                    <m:r>
-                      <w:rPr>
-                        <w:rFonts w:ascii="Cambria Math" w:hAnsi="Cambria Math"/>
-                        <w:lang w:val="en-US"/>
-                      </w:rPr>
-                      <m:t>1</m:t>
+                      <m:t>0111</m:t>
                     </m:r>
                   </m:e>
                   <m:sub>
@@ -20222,14 +20029,7 @@
                         <w:rFonts w:ascii="Cambria Math" w:hAnsi="Cambria Math"/>
                         <w:lang w:val="en-US"/>
                       </w:rPr>
-                      <m:t>10</m:t>
-                    </m:r>
-                    <m:r>
-                      <w:rPr>
-                        <w:rFonts w:ascii="Cambria Math" w:hAnsi="Cambria Math"/>
-                        <w:lang w:val="en-US"/>
-                      </w:rPr>
-                      <m:t>11</m:t>
+                      <m:t>1011</m:t>
                     </m:r>
                   </m:e>
                   <m:sub>
@@ -20316,21 +20116,7 @@
                         <w:rFonts w:ascii="Cambria Math" w:hAnsi="Cambria Math"/>
                         <w:lang w:val="en-US"/>
                       </w:rPr>
-                      <m:t>01</m:t>
-                    </m:r>
-                    <m:r>
-                      <w:rPr>
-                        <w:rFonts w:ascii="Cambria Math" w:hAnsi="Cambria Math"/>
-                        <w:lang w:val="en-US"/>
-                      </w:rPr>
-                      <m:t>0</m:t>
-                    </m:r>
-                    <m:r>
-                      <w:rPr>
-                        <w:rFonts w:ascii="Cambria Math" w:hAnsi="Cambria Math"/>
-                        <w:lang w:val="en-US"/>
-                      </w:rPr>
-                      <m:t>1</m:t>
+                      <m:t>0101</m:t>
                     </m:r>
                   </m:e>
                   <m:sub>
@@ -20427,14 +20213,7 @@
                         <w:rFonts w:ascii="Cambria Math" w:hAnsi="Cambria Math"/>
                         <w:lang w:val="en-US"/>
                       </w:rPr>
-                      <m:t>110</m:t>
-                    </m:r>
-                    <m:r>
-                      <w:rPr>
-                        <w:rFonts w:ascii="Cambria Math" w:hAnsi="Cambria Math"/>
-                        <w:lang w:val="en-US"/>
-                      </w:rPr>
-                      <m:t>0</m:t>
+                      <m:t>1100</m:t>
                     </m:r>
                   </m:e>
                   <m:sub>
@@ -20471,13 +20250,7 @@
                   <w:rPr>
                     <w:rFonts w:ascii="Cambria Math" w:hAnsi="Cambria Math"/>
                   </w:rPr>
-                  <m:t>=</m:t>
-                </m:r>
-                <m:r>
-                  <w:rPr>
-                    <w:rFonts w:ascii="Cambria Math" w:hAnsi="Cambria Math"/>
-                  </w:rPr>
-                  <m:t>0</m:t>
+                  <m:t>=0</m:t>
                 </m:r>
               </m:oMath>
             </m:oMathPara>
@@ -20594,10 +20367,7 @@
         </w:numPr>
       </w:pPr>
       <w:r>
-        <w:t xml:space="preserve">. </w:t>
-      </w:r>
-      <w:r>
-        <w:t xml:space="preserve">При </w:t>
+        <w:t xml:space="preserve">. При </w:t>
       </w:r>
       <m:oMath>
         <m:r>
@@ -20683,10 +20453,7 @@
         </w:numPr>
       </w:pPr>
       <w:r>
-        <w:t xml:space="preserve">. </w:t>
-      </w:r>
-      <w:r>
-        <w:t xml:space="preserve">При </w:t>
+        <w:t xml:space="preserve">. При </w:t>
       </w:r>
       <m:oMath>
         <m:r>
@@ -21011,13 +20778,7 @@
                   <w:rPr>
                     <w:rFonts w:ascii="Cambria Math" w:hAnsi="Cambria Math"/>
                   </w:rPr>
-                  <m:t>A&gt;B</m:t>
-                </m:r>
-                <m:r>
-                  <w:rPr>
-                    <w:rFonts w:ascii="Cambria Math" w:hAnsi="Cambria Math"/>
-                  </w:rPr>
-                  <m:t xml:space="preserve"> </m:t>
+                  <m:t xml:space="preserve">A&gt;B </m:t>
                 </m:r>
                 <m:d>
                   <m:dPr>
@@ -21056,13 +20817,7 @@
                   <w:rPr>
                     <w:rFonts w:ascii="Cambria Math" w:hAnsi="Cambria Math"/>
                   </w:rPr>
-                  <m:t>A=B</m:t>
-                </m:r>
-                <m:r>
-                  <w:rPr>
-                    <w:rFonts w:ascii="Cambria Math" w:hAnsi="Cambria Math"/>
-                  </w:rPr>
-                  <m:t xml:space="preserve"> </m:t>
+                  <m:t xml:space="preserve">A=B </m:t>
                 </m:r>
                 <m:d>
                   <m:dPr>
@@ -21101,13 +20856,7 @@
                   <w:rPr>
                     <w:rFonts w:ascii="Cambria Math" w:hAnsi="Cambria Math"/>
                   </w:rPr>
-                  <m:t>A&lt;B</m:t>
-                </m:r>
-                <m:r>
-                  <w:rPr>
-                    <w:rFonts w:ascii="Cambria Math" w:hAnsi="Cambria Math"/>
-                  </w:rPr>
-                  <m:t xml:space="preserve"> </m:t>
+                  <m:t xml:space="preserve">A&lt;B </m:t>
                 </m:r>
                 <m:d>
                   <m:dPr>
@@ -21861,11 +21610,11 @@
         <w:lastRenderedPageBreak/>
         <w:t xml:space="preserve"> </w:t>
       </w:r>
-      <w:bookmarkStart w:id="32" w:name="_Toc131316612"/>
+      <w:bookmarkStart w:id="33" w:name="_Toc131316612"/>
       <w:r>
         <w:t>Вариант 1 РК1</w:t>
       </w:r>
-      <w:bookmarkEnd w:id="32"/>
+      <w:bookmarkEnd w:id="33"/>
     </w:p>
     <w:p>
       <w:pPr>
@@ -21941,11 +21690,11 @@
         <w:lastRenderedPageBreak/>
         <w:t xml:space="preserve"> </w:t>
       </w:r>
-      <w:bookmarkStart w:id="33" w:name="_Toc131316613"/>
+      <w:bookmarkStart w:id="34" w:name="_Toc131316613"/>
       <w:r>
         <w:t>Вариант 3 РК1</w:t>
       </w:r>
-      <w:bookmarkEnd w:id="33"/>
+      <w:bookmarkEnd w:id="34"/>
     </w:p>
     <w:p>
       <w:pPr>
@@ -22016,11 +21765,11 @@
         <w:lastRenderedPageBreak/>
         <w:t xml:space="preserve"> </w:t>
       </w:r>
-      <w:bookmarkStart w:id="34" w:name="_Toc131316614"/>
+      <w:bookmarkStart w:id="35" w:name="_Toc131316614"/>
       <w:r>
         <w:t>Вариант 4 РК1</w:t>
       </w:r>
-      <w:bookmarkEnd w:id="34"/>
+      <w:bookmarkEnd w:id="35"/>
     </w:p>
     <w:p>
       <w:pPr>
@@ -22091,109 +21840,3523 @@
         <w:lastRenderedPageBreak/>
         <w:t xml:space="preserve"> </w:t>
       </w:r>
-      <w:bookmarkStart w:id="35" w:name="_Toc131316615"/>
+      <w:bookmarkStart w:id="36" w:name="_Toc131316615"/>
       <w:r>
         <w:t>Вариант 7 РК1</w:t>
-      </w:r>
-      <w:bookmarkEnd w:id="35"/>
-    </w:p>
-    <w:p>
-      <w:pPr>
-        <w:ind w:firstLine="0"/>
-        <w:jc w:val="center"/>
-      </w:pPr>
-      <w:r>
-        <w:rPr>
-          <w:noProof/>
-        </w:rPr>
-        <w:drawing>
-          <wp:inline distT="0" distB="0" distL="0" distR="0" wp14:anchorId="4DFE6A6D" wp14:editId="64C2CFA4">
-            <wp:extent cx="5286375" cy="4660259"/>
-            <wp:effectExtent l="0" t="0" r="0" b="7620"/>
-            <wp:docPr id="1" name="Рисунок 1"/>
-            <wp:cNvGraphicFramePr>
-              <a:graphicFrameLocks xmlns:a="http://schemas.openxmlformats.org/drawingml/2006/main" noChangeAspect="1"/>
-            </wp:cNvGraphicFramePr>
-            <a:graphic xmlns:a="http://schemas.openxmlformats.org/drawingml/2006/main">
-              <a:graphicData uri="http://schemas.openxmlformats.org/drawingml/2006/picture">
-                <pic:pic xmlns:pic="http://schemas.openxmlformats.org/drawingml/2006/picture">
-                  <pic:nvPicPr>
-                    <pic:cNvPr id="1" name=""/>
-                    <pic:cNvPicPr/>
-                  </pic:nvPicPr>
-                  <pic:blipFill>
-                    <a:blip r:embed="rId42"/>
-                    <a:stretch>
-                      <a:fillRect/>
-                    </a:stretch>
-                  </pic:blipFill>
-                  <pic:spPr>
-                    <a:xfrm>
-                      <a:off x="0" y="0"/>
-                      <a:ext cx="5300863" cy="4673031"/>
-                    </a:xfrm>
-                    <a:prstGeom prst="rect">
-                      <a:avLst/>
-                    </a:prstGeom>
-                  </pic:spPr>
-                </pic:pic>
-              </a:graphicData>
-            </a:graphic>
-          </wp:inline>
-        </w:drawing>
-      </w:r>
-    </w:p>
-    <w:p>
-      <w:pPr>
-        <w:ind w:firstLine="0"/>
-        <w:jc w:val="left"/>
-      </w:pPr>
-      <w:r>
-        <w:br w:type="page"/>
-      </w:r>
-    </w:p>
-    <w:p>
-      <w:pPr>
-        <w:pStyle w:val="1"/>
-      </w:pPr>
-      <w:bookmarkStart w:id="36" w:name="_Toc131316616"/>
-      <w:proofErr w:type="spellStart"/>
-      <w:r>
-        <w:lastRenderedPageBreak/>
-        <w:t>Последовательстная</w:t>
-      </w:r>
-      <w:proofErr w:type="spellEnd"/>
-      <w:r>
-        <w:t xml:space="preserve"> логика</w:t>
-      </w:r>
-      <w:r>
-        <w:t xml:space="preserve"> (логика с памятью)</w:t>
       </w:r>
       <w:bookmarkEnd w:id="36"/>
     </w:p>
     <w:p>
-      <w:r>
-        <w:t xml:space="preserve">В чём отличие от комбинационной логики? Шо </w:t>
-      </w:r>
-      <w:proofErr w:type="spellStart"/>
-      <w:r>
-        <w:t>це</w:t>
-      </w:r>
-      <w:proofErr w:type="spellEnd"/>
-      <w:r>
-        <w:t xml:space="preserve"> </w:t>
-      </w:r>
-      <w:proofErr w:type="spellStart"/>
-      <w:r>
-        <w:t>таке</w:t>
-      </w:r>
-      <w:proofErr w:type="spellEnd"/>
-      <w:r>
-        <w:t>?</w:t>
-      </w:r>
+      <w:pPr>
+        <w:rPr>
+          <w:rFonts w:eastAsiaTheme="minorEastAsia"/>
+        </w:rPr>
+      </w:pPr>
+      <w:r>
+        <w:t xml:space="preserve">1. </w:t>
+      </w:r>
+      <w:r>
+        <w:t xml:space="preserve">Минимизировать </w:t>
+      </w:r>
+      <m:oMath>
+        <m:r>
+          <w:rPr>
+            <w:rFonts w:ascii="Cambria Math" w:hAnsi="Cambria Math"/>
+          </w:rPr>
+          <m:t>y=abdc∨</m:t>
+        </m:r>
+        <m:bar>
+          <m:barPr>
+            <m:pos m:val="top"/>
+            <m:ctrlPr>
+              <w:rPr>
+                <w:rFonts w:ascii="Cambria Math" w:hAnsi="Cambria Math"/>
+                <w:i/>
+              </w:rPr>
+            </m:ctrlPr>
+          </m:barPr>
+          <m:e>
+            <m:r>
+              <w:rPr>
+                <w:rFonts w:ascii="Cambria Math" w:hAnsi="Cambria Math"/>
+              </w:rPr>
+              <m:t>a</m:t>
+            </m:r>
+          </m:e>
+        </m:bar>
+        <m:bar>
+          <m:barPr>
+            <m:pos m:val="top"/>
+            <m:ctrlPr>
+              <w:rPr>
+                <w:rFonts w:ascii="Cambria Math" w:hAnsi="Cambria Math"/>
+                <w:i/>
+              </w:rPr>
+            </m:ctrlPr>
+          </m:barPr>
+          <m:e>
+            <m:r>
+              <w:rPr>
+                <w:rFonts w:ascii="Cambria Math" w:hAnsi="Cambria Math"/>
+              </w:rPr>
+              <m:t>b</m:t>
+            </m:r>
+          </m:e>
+        </m:bar>
+        <m:r>
+          <w:rPr>
+            <w:rFonts w:ascii="Cambria Math" w:hAnsi="Cambria Math"/>
+          </w:rPr>
+          <m:t>dc∨abd</m:t>
+        </m:r>
+        <m:bar>
+          <m:barPr>
+            <m:pos m:val="top"/>
+            <m:ctrlPr>
+              <w:rPr>
+                <w:rFonts w:ascii="Cambria Math" w:hAnsi="Cambria Math"/>
+                <w:i/>
+              </w:rPr>
+            </m:ctrlPr>
+          </m:barPr>
+          <m:e>
+            <m:r>
+              <w:rPr>
+                <w:rFonts w:ascii="Cambria Math" w:hAnsi="Cambria Math"/>
+              </w:rPr>
+              <m:t>c</m:t>
+            </m:r>
+          </m:e>
+        </m:bar>
+        <m:r>
+          <w:rPr>
+            <w:rFonts w:ascii="Cambria Math" w:hAnsi="Cambria Math"/>
+          </w:rPr>
+          <m:t>∨a</m:t>
+        </m:r>
+        <m:bar>
+          <m:barPr>
+            <m:pos m:val="top"/>
+            <m:ctrlPr>
+              <w:rPr>
+                <w:rFonts w:ascii="Cambria Math" w:hAnsi="Cambria Math"/>
+                <w:i/>
+              </w:rPr>
+            </m:ctrlPr>
+          </m:barPr>
+          <m:e>
+            <m:r>
+              <w:rPr>
+                <w:rFonts w:ascii="Cambria Math" w:hAnsi="Cambria Math"/>
+              </w:rPr>
+              <m:t>b</m:t>
+            </m:r>
+          </m:e>
+        </m:bar>
+        <m:r>
+          <w:rPr>
+            <w:rFonts w:ascii="Cambria Math" w:hAnsi="Cambria Math"/>
+          </w:rPr>
+          <m:t>d</m:t>
+        </m:r>
+        <m:bar>
+          <m:barPr>
+            <m:pos m:val="top"/>
+            <m:ctrlPr>
+              <w:rPr>
+                <w:rFonts w:ascii="Cambria Math" w:hAnsi="Cambria Math"/>
+                <w:i/>
+              </w:rPr>
+            </m:ctrlPr>
+          </m:barPr>
+          <m:e>
+            <m:r>
+              <w:rPr>
+                <w:rFonts w:ascii="Cambria Math" w:hAnsi="Cambria Math"/>
+              </w:rPr>
+              <m:t>c</m:t>
+            </m:r>
+          </m:e>
+        </m:bar>
+        <m:r>
+          <w:rPr>
+            <w:rFonts w:ascii="Cambria Math" w:hAnsi="Cambria Math"/>
+          </w:rPr>
+          <m:t>∨</m:t>
+        </m:r>
+        <m:bar>
+          <m:barPr>
+            <m:pos m:val="top"/>
+            <m:ctrlPr>
+              <w:rPr>
+                <w:rFonts w:ascii="Cambria Math" w:hAnsi="Cambria Math"/>
+                <w:i/>
+              </w:rPr>
+            </m:ctrlPr>
+          </m:barPr>
+          <m:e>
+            <m:r>
+              <w:rPr>
+                <w:rFonts w:ascii="Cambria Math" w:hAnsi="Cambria Math"/>
+              </w:rPr>
+              <m:t>a</m:t>
+            </m:r>
+          </m:e>
+        </m:bar>
+        <m:bar>
+          <m:barPr>
+            <m:pos m:val="top"/>
+            <m:ctrlPr>
+              <w:rPr>
+                <w:rFonts w:ascii="Cambria Math" w:hAnsi="Cambria Math"/>
+                <w:i/>
+              </w:rPr>
+            </m:ctrlPr>
+          </m:barPr>
+          <m:e>
+            <m:r>
+              <w:rPr>
+                <w:rFonts w:ascii="Cambria Math" w:hAnsi="Cambria Math"/>
+              </w:rPr>
+              <m:t>b</m:t>
+            </m:r>
+          </m:e>
+        </m:bar>
+        <m:r>
+          <w:rPr>
+            <w:rFonts w:ascii="Cambria Math" w:hAnsi="Cambria Math"/>
+          </w:rPr>
+          <m:t>d∨</m:t>
+        </m:r>
+        <m:bar>
+          <m:barPr>
+            <m:pos m:val="top"/>
+            <m:ctrlPr>
+              <w:rPr>
+                <w:rFonts w:ascii="Cambria Math" w:hAnsi="Cambria Math"/>
+                <w:i/>
+              </w:rPr>
+            </m:ctrlPr>
+          </m:barPr>
+          <m:e>
+            <m:r>
+              <w:rPr>
+                <w:rFonts w:ascii="Cambria Math" w:hAnsi="Cambria Math"/>
+              </w:rPr>
+              <m:t>c</m:t>
+            </m:r>
+          </m:e>
+        </m:bar>
+        <m:r>
+          <w:rPr>
+            <w:rFonts w:ascii="Cambria Math" w:hAnsi="Cambria Math"/>
+          </w:rPr>
+          <m:t>∧</m:t>
+        </m:r>
+        <m:bar>
+          <m:barPr>
+            <m:pos m:val="top"/>
+            <m:ctrlPr>
+              <w:rPr>
+                <w:rFonts w:ascii="Cambria Math" w:hAnsi="Cambria Math"/>
+                <w:i/>
+              </w:rPr>
+            </m:ctrlPr>
+          </m:barPr>
+          <m:e>
+            <m:r>
+              <w:rPr>
+                <w:rFonts w:ascii="Cambria Math" w:hAnsi="Cambria Math"/>
+              </w:rPr>
+              <m:t>a</m:t>
+            </m:r>
+          </m:e>
+        </m:bar>
+        <m:r>
+          <w:rPr>
+            <w:rFonts w:ascii="Cambria Math" w:hAnsi="Cambria Math"/>
+          </w:rPr>
+          <m:t>bd</m:t>
+        </m:r>
+        <m:bar>
+          <m:barPr>
+            <m:pos m:val="top"/>
+            <m:ctrlPr>
+              <w:rPr>
+                <w:rFonts w:ascii="Cambria Math" w:hAnsi="Cambria Math"/>
+                <w:i/>
+              </w:rPr>
+            </m:ctrlPr>
+          </m:barPr>
+          <m:e>
+            <m:r>
+              <w:rPr>
+                <w:rFonts w:ascii="Cambria Math" w:hAnsi="Cambria Math"/>
+              </w:rPr>
+              <m:t>c</m:t>
+            </m:r>
+          </m:e>
+        </m:bar>
+      </m:oMath>
     </w:p>
     <w:p>
       <w:pPr>
+        <w:rPr>
+          <w:rFonts w:eastAsiaTheme="minorEastAsia"/>
+        </w:rPr>
+      </w:pPr>
+      <w:r>
+        <w:rPr>
+          <w:rFonts w:eastAsiaTheme="minorEastAsia"/>
+        </w:rPr>
+        <w:t xml:space="preserve">2. </w:t>
+      </w:r>
+      <w:r>
+        <w:rPr>
+          <w:rFonts w:eastAsiaTheme="minorEastAsia"/>
+        </w:rPr>
+        <w:t xml:space="preserve">Выполнить преобразование числа </w:t>
+      </w:r>
+      <m:oMath>
+        <m:r>
+          <w:rPr>
+            <w:rFonts w:ascii="Cambria Math" w:eastAsiaTheme="minorEastAsia" w:hAnsi="Cambria Math"/>
+          </w:rPr>
+          <m:t>12,091</m:t>
+        </m:r>
+      </m:oMath>
+      <w:r>
+        <w:rPr>
+          <w:rFonts w:eastAsiaTheme="minorEastAsia"/>
+        </w:rPr>
+        <w:t xml:space="preserve"> в бинарное представление с точностью до 3-х знаков. Проверить результат преобразования.</w:t>
+      </w:r>
+    </w:p>
+    <w:tbl>
+      <w:tblPr>
+        <w:tblStyle w:val="a7"/>
+        <w:tblW w:w="0" w:type="auto"/>
+        <w:tblLook w:val="04A0" w:firstRow="1" w:lastRow="0" w:firstColumn="1" w:lastColumn="0" w:noHBand="0" w:noVBand="1"/>
+      </w:tblPr>
+      <w:tblGrid>
+        <w:gridCol w:w="778"/>
+        <w:gridCol w:w="778"/>
+        <w:gridCol w:w="778"/>
+        <w:gridCol w:w="779"/>
+        <w:gridCol w:w="779"/>
+        <w:gridCol w:w="779"/>
+        <w:gridCol w:w="779"/>
+        <w:gridCol w:w="779"/>
+        <w:gridCol w:w="779"/>
+        <w:gridCol w:w="779"/>
+        <w:gridCol w:w="779"/>
+        <w:gridCol w:w="779"/>
+      </w:tblGrid>
+      <w:tr>
+        <w:tc>
+          <w:tcPr>
+            <w:tcW w:w="778" w:type="dxa"/>
+            <w:tcMar>
+              <w:top w:w="72" w:type="dxa"/>
+              <w:left w:w="72" w:type="dxa"/>
+              <w:bottom w:w="72" w:type="dxa"/>
+              <w:right w:w="72" w:type="dxa"/>
+            </w:tcMar>
+            <w:vAlign w:val="center"/>
+          </w:tcPr>
+          <w:p>
+            <w:pPr>
+              <w:pStyle w:val="af1"/>
+              <w:jc w:val="center"/>
+            </w:pPr>
+            <w:r>
+              <w:t>0</w:t>
+            </w:r>
+          </w:p>
+        </w:tc>
+        <w:tc>
+          <w:tcPr>
+            <w:tcW w:w="778" w:type="dxa"/>
+            <w:tcMar>
+              <w:top w:w="72" w:type="dxa"/>
+              <w:left w:w="72" w:type="dxa"/>
+              <w:bottom w:w="72" w:type="dxa"/>
+              <w:right w:w="72" w:type="dxa"/>
+            </w:tcMar>
+            <w:vAlign w:val="center"/>
+          </w:tcPr>
+          <w:p>
+            <w:pPr>
+              <w:pStyle w:val="af1"/>
+              <w:jc w:val="center"/>
+            </w:pPr>
+            <w:r>
+              <w:t>1</w:t>
+            </w:r>
+          </w:p>
+        </w:tc>
+        <w:tc>
+          <w:tcPr>
+            <w:tcW w:w="778" w:type="dxa"/>
+            <w:tcMar>
+              <w:top w:w="72" w:type="dxa"/>
+              <w:left w:w="72" w:type="dxa"/>
+              <w:bottom w:w="72" w:type="dxa"/>
+              <w:right w:w="72" w:type="dxa"/>
+            </w:tcMar>
+            <w:vAlign w:val="center"/>
+          </w:tcPr>
+          <w:p>
+            <w:pPr>
+              <w:pStyle w:val="af1"/>
+              <w:jc w:val="center"/>
+            </w:pPr>
+            <w:r>
+              <w:t>2</w:t>
+            </w:r>
+          </w:p>
+        </w:tc>
+        <w:tc>
+          <w:tcPr>
+            <w:tcW w:w="779" w:type="dxa"/>
+            <w:tcMar>
+              <w:top w:w="72" w:type="dxa"/>
+              <w:left w:w="72" w:type="dxa"/>
+              <w:bottom w:w="72" w:type="dxa"/>
+              <w:right w:w="72" w:type="dxa"/>
+            </w:tcMar>
+            <w:vAlign w:val="center"/>
+          </w:tcPr>
+          <w:p>
+            <w:pPr>
+              <w:pStyle w:val="af1"/>
+              <w:jc w:val="center"/>
+            </w:pPr>
+            <w:r>
+              <w:t>3</w:t>
+            </w:r>
+          </w:p>
+        </w:tc>
+        <w:tc>
+          <w:tcPr>
+            <w:tcW w:w="779" w:type="dxa"/>
+            <w:tcMar>
+              <w:top w:w="72" w:type="dxa"/>
+              <w:left w:w="72" w:type="dxa"/>
+              <w:bottom w:w="72" w:type="dxa"/>
+              <w:right w:w="72" w:type="dxa"/>
+            </w:tcMar>
+            <w:vAlign w:val="center"/>
+          </w:tcPr>
+          <w:p>
+            <w:pPr>
+              <w:pStyle w:val="af1"/>
+              <w:jc w:val="center"/>
+            </w:pPr>
+            <w:r>
+              <w:t>4</w:t>
+            </w:r>
+          </w:p>
+        </w:tc>
+        <w:tc>
+          <w:tcPr>
+            <w:tcW w:w="779" w:type="dxa"/>
+            <w:tcMar>
+              <w:top w:w="72" w:type="dxa"/>
+              <w:left w:w="72" w:type="dxa"/>
+              <w:bottom w:w="72" w:type="dxa"/>
+              <w:right w:w="72" w:type="dxa"/>
+            </w:tcMar>
+            <w:vAlign w:val="center"/>
+          </w:tcPr>
+          <w:p>
+            <w:pPr>
+              <w:pStyle w:val="af1"/>
+              <w:jc w:val="center"/>
+            </w:pPr>
+            <w:r>
+              <w:t>5</w:t>
+            </w:r>
+          </w:p>
+        </w:tc>
+        <w:tc>
+          <w:tcPr>
+            <w:tcW w:w="779" w:type="dxa"/>
+            <w:tcMar>
+              <w:top w:w="72" w:type="dxa"/>
+              <w:left w:w="72" w:type="dxa"/>
+              <w:bottom w:w="72" w:type="dxa"/>
+              <w:right w:w="72" w:type="dxa"/>
+            </w:tcMar>
+            <w:vAlign w:val="center"/>
+          </w:tcPr>
+          <w:p>
+            <w:pPr>
+              <w:pStyle w:val="af1"/>
+              <w:jc w:val="center"/>
+            </w:pPr>
+            <w:r>
+              <w:t>6</w:t>
+            </w:r>
+          </w:p>
+        </w:tc>
+        <w:tc>
+          <w:tcPr>
+            <w:tcW w:w="779" w:type="dxa"/>
+            <w:tcMar>
+              <w:top w:w="72" w:type="dxa"/>
+              <w:left w:w="72" w:type="dxa"/>
+              <w:bottom w:w="72" w:type="dxa"/>
+              <w:right w:w="72" w:type="dxa"/>
+            </w:tcMar>
+            <w:vAlign w:val="center"/>
+          </w:tcPr>
+          <w:p>
+            <w:pPr>
+              <w:pStyle w:val="af1"/>
+              <w:jc w:val="center"/>
+            </w:pPr>
+            <w:r>
+              <w:t>7</w:t>
+            </w:r>
+          </w:p>
+        </w:tc>
+        <w:tc>
+          <w:tcPr>
+            <w:tcW w:w="779" w:type="dxa"/>
+            <w:tcMar>
+              <w:top w:w="72" w:type="dxa"/>
+              <w:left w:w="72" w:type="dxa"/>
+              <w:bottom w:w="72" w:type="dxa"/>
+              <w:right w:w="72" w:type="dxa"/>
+            </w:tcMar>
+            <w:vAlign w:val="center"/>
+          </w:tcPr>
+          <w:p>
+            <w:pPr>
+              <w:pStyle w:val="af1"/>
+              <w:jc w:val="center"/>
+            </w:pPr>
+            <w:r>
+              <w:t>8</w:t>
+            </w:r>
+          </w:p>
+        </w:tc>
+        <w:tc>
+          <w:tcPr>
+            <w:tcW w:w="779" w:type="dxa"/>
+            <w:tcMar>
+              <w:top w:w="72" w:type="dxa"/>
+              <w:left w:w="72" w:type="dxa"/>
+              <w:bottom w:w="72" w:type="dxa"/>
+              <w:right w:w="72" w:type="dxa"/>
+            </w:tcMar>
+            <w:vAlign w:val="center"/>
+          </w:tcPr>
+          <w:p>
+            <w:pPr>
+              <w:pStyle w:val="af1"/>
+              <w:jc w:val="center"/>
+            </w:pPr>
+            <w:r>
+              <w:t>9</w:t>
+            </w:r>
+          </w:p>
+        </w:tc>
+        <w:tc>
+          <w:tcPr>
+            <w:tcW w:w="779" w:type="dxa"/>
+            <w:tcMar>
+              <w:top w:w="72" w:type="dxa"/>
+              <w:left w:w="72" w:type="dxa"/>
+              <w:bottom w:w="72" w:type="dxa"/>
+              <w:right w:w="72" w:type="dxa"/>
+            </w:tcMar>
+            <w:vAlign w:val="center"/>
+          </w:tcPr>
+          <w:p>
+            <w:pPr>
+              <w:pStyle w:val="af1"/>
+              <w:jc w:val="center"/>
+            </w:pPr>
+            <w:r>
+              <w:t>…</w:t>
+            </w:r>
+          </w:p>
+        </w:tc>
+        <w:tc>
+          <w:tcPr>
+            <w:tcW w:w="779" w:type="dxa"/>
+            <w:tcMar>
+              <w:top w:w="72" w:type="dxa"/>
+              <w:left w:w="72" w:type="dxa"/>
+              <w:bottom w:w="72" w:type="dxa"/>
+              <w:right w:w="72" w:type="dxa"/>
+            </w:tcMar>
+            <w:vAlign w:val="center"/>
+          </w:tcPr>
+          <w:p>
+            <w:pPr>
+              <w:pStyle w:val="af1"/>
+              <w:jc w:val="center"/>
+            </w:pPr>
+            <w:r>
+              <w:t>31</w:t>
+            </w:r>
+          </w:p>
+        </w:tc>
+      </w:tr>
+      <w:tr>
+        <w:tc>
+          <w:tcPr>
+            <w:tcW w:w="778" w:type="dxa"/>
+            <w:tcMar>
+              <w:top w:w="72" w:type="dxa"/>
+              <w:left w:w="72" w:type="dxa"/>
+              <w:bottom w:w="72" w:type="dxa"/>
+              <w:right w:w="72" w:type="dxa"/>
+            </w:tcMar>
+            <w:vAlign w:val="center"/>
+          </w:tcPr>
+          <w:p>
+            <w:pPr>
+              <w:pStyle w:val="af1"/>
+              <w:jc w:val="center"/>
+            </w:pPr>
+            <w:r>
+              <w:t>знак</w:t>
+            </w:r>
+          </w:p>
+        </w:tc>
+        <w:tc>
+          <w:tcPr>
+            <w:tcW w:w="6230" w:type="dxa"/>
+            <w:gridSpan w:val="8"/>
+            <w:tcMar>
+              <w:top w:w="72" w:type="dxa"/>
+              <w:left w:w="72" w:type="dxa"/>
+              <w:bottom w:w="72" w:type="dxa"/>
+              <w:right w:w="72" w:type="dxa"/>
+            </w:tcMar>
+            <w:vAlign w:val="center"/>
+          </w:tcPr>
+          <w:p>
+            <w:pPr>
+              <w:pStyle w:val="af1"/>
+              <w:jc w:val="center"/>
+              <w:rPr>
+                <w:i/>
+              </w:rPr>
+            </w:pPr>
+            <w:r>
+              <w:t xml:space="preserve">степень </w:t>
+            </w:r>
+            <m:oMath>
+              <m:d>
+                <m:dPr>
+                  <m:ctrlPr>
+                    <w:rPr>
+                      <w:rFonts w:ascii="Cambria Math" w:hAnsi="Cambria Math"/>
+                      <w:i/>
+                    </w:rPr>
+                  </m:ctrlPr>
+                </m:dPr>
+                <m:e>
+                  <m:r>
+                    <w:rPr>
+                      <w:rFonts w:ascii="Cambria Math" w:hAnsi="Cambria Math"/>
+                    </w:rPr>
+                    <m:t>127+</m:t>
+                  </m:r>
+                  <m:r>
+                    <w:rPr>
+                      <w:rFonts w:ascii="Cambria Math" w:hAnsi="Cambria Math"/>
+                      <w:lang w:val="en-US"/>
+                    </w:rPr>
+                    <m:t>N</m:t>
+                  </m:r>
+                </m:e>
+              </m:d>
+            </m:oMath>
+          </w:p>
+        </w:tc>
+        <w:tc>
+          <w:tcPr>
+            <w:tcW w:w="2337" w:type="dxa"/>
+            <w:gridSpan w:val="3"/>
+            <w:tcMar>
+              <w:top w:w="72" w:type="dxa"/>
+              <w:left w:w="72" w:type="dxa"/>
+              <w:bottom w:w="72" w:type="dxa"/>
+              <w:right w:w="72" w:type="dxa"/>
+            </w:tcMar>
+            <w:vAlign w:val="center"/>
+          </w:tcPr>
+          <w:p>
+            <w:pPr>
+              <w:pStyle w:val="af1"/>
+              <w:jc w:val="center"/>
+            </w:pPr>
+            <w:r>
+              <w:t>мантисса</w:t>
+            </w:r>
+          </w:p>
+        </w:tc>
+      </w:tr>
+    </w:tbl>
+    <w:p>
+      <w:pPr>
+        <w:rPr>
+          <w:iCs/>
+        </w:rPr>
+      </w:pPr>
+    </w:p>
+    <w:p>
+      <w:pPr>
+        <w:rPr>
+          <w:iCs/>
+        </w:rPr>
+      </w:pPr>
+      <w:r>
+        <w:rPr>
+          <w:iCs/>
+        </w:rPr>
+        <w:t>3. Начертить элемент «исключающее ИЛИ» в базисе 2И-НЕ, используя не более 4-</w:t>
+      </w:r>
+      <w:r>
+        <w:rPr>
+          <w:iCs/>
+        </w:rPr>
+        <w:t>х</w:t>
+      </w:r>
+      <w:r>
+        <w:rPr>
+          <w:iCs/>
+        </w:rPr>
+        <w:t xml:space="preserve"> элементов.</w:t>
+      </w:r>
+    </w:p>
+    <w:tbl>
+      <w:tblPr>
+        <w:tblStyle w:val="a7"/>
+        <w:tblW w:w="0" w:type="auto"/>
+        <w:tblLook w:val="04A0" w:firstRow="1" w:lastRow="0" w:firstColumn="1" w:lastColumn="0" w:noHBand="0" w:noVBand="1"/>
+      </w:tblPr>
+      <w:tblGrid>
+        <w:gridCol w:w="4672"/>
+        <w:gridCol w:w="4673"/>
+      </w:tblGrid>
+      <w:tr>
+        <w:tc>
+          <w:tcPr>
+            <w:tcW w:w="4672" w:type="dxa"/>
+            <w:vAlign w:val="center"/>
+          </w:tcPr>
+          <w:p>
+            <w:pPr>
+              <w:pStyle w:val="af1"/>
+              <w:jc w:val="center"/>
+            </w:pPr>
+            <w:r>
+              <w:t>Таблица истинности</w:t>
+            </w:r>
+          </w:p>
+        </w:tc>
+        <w:tc>
+          <w:tcPr>
+            <w:tcW w:w="4673" w:type="dxa"/>
+            <w:vAlign w:val="center"/>
+          </w:tcPr>
+          <w:p>
+            <w:pPr>
+              <w:pStyle w:val="af1"/>
+              <w:jc w:val="center"/>
+            </w:pPr>
+            <w:r>
+              <w:t>Алгебраическое выражение</w:t>
+            </w:r>
+          </w:p>
+        </w:tc>
+      </w:tr>
+      <w:tr>
+        <w:tc>
+          <w:tcPr>
+            <w:tcW w:w="4672" w:type="dxa"/>
+            <w:vAlign w:val="center"/>
+          </w:tcPr>
+          <w:tbl>
+            <w:tblPr>
+              <w:tblStyle w:val="a7"/>
+              <w:tblW w:w="0" w:type="auto"/>
+              <w:tblLook w:val="04A0" w:firstRow="1" w:lastRow="0" w:firstColumn="1" w:lastColumn="0" w:noHBand="0" w:noVBand="1"/>
+            </w:tblPr>
+            <w:tblGrid>
+              <w:gridCol w:w="1364"/>
+              <w:gridCol w:w="1363"/>
+              <w:gridCol w:w="1363"/>
+            </w:tblGrid>
+            <w:tr>
+              <w:tc>
+                <w:tcPr>
+                  <w:tcW w:w="1482" w:type="dxa"/>
+                </w:tcPr>
+                <w:p>
+                  <w:pPr>
+                    <w:pStyle w:val="af1"/>
+                    <w:jc w:val="center"/>
+                    <w:rPr>
+                      <w:lang w:val="en-US"/>
+                    </w:rPr>
+                  </w:pPr>
+                  <w:r>
+                    <w:rPr>
+                      <w:lang w:val="en-US"/>
+                    </w:rPr>
+                    <w:t>A</w:t>
+                  </w:r>
+                </w:p>
+              </w:tc>
+              <w:tc>
+                <w:tcPr>
+                  <w:tcW w:w="1482" w:type="dxa"/>
+                </w:tcPr>
+                <w:p>
+                  <w:pPr>
+                    <w:pStyle w:val="af1"/>
+                    <w:jc w:val="center"/>
+                    <w:rPr>
+                      <w:lang w:val="en-US"/>
+                    </w:rPr>
+                  </w:pPr>
+                  <w:r>
+                    <w:rPr>
+                      <w:lang w:val="en-US"/>
+                    </w:rPr>
+                    <w:t>B</w:t>
+                  </w:r>
+                </w:p>
+              </w:tc>
+              <w:tc>
+                <w:tcPr>
+                  <w:tcW w:w="1482" w:type="dxa"/>
+                </w:tcPr>
+                <w:p>
+                  <w:pPr>
+                    <w:pStyle w:val="af1"/>
+                    <w:jc w:val="center"/>
+                    <w:rPr>
+                      <w:lang w:val="en-US"/>
+                    </w:rPr>
+                  </w:pPr>
+                  <w:r>
+                    <w:rPr>
+                      <w:lang w:val="en-US"/>
+                    </w:rPr>
+                    <w:t>C</w:t>
+                  </w:r>
+                </w:p>
+              </w:tc>
+            </w:tr>
+            <w:tr>
+              <w:tc>
+                <w:tcPr>
+                  <w:tcW w:w="1482" w:type="dxa"/>
+                </w:tcPr>
+                <w:p>
+                  <w:pPr>
+                    <w:pStyle w:val="af1"/>
+                    <w:jc w:val="center"/>
+                    <w:rPr>
+                      <w:lang w:val="en-US"/>
+                    </w:rPr>
+                  </w:pPr>
+                  <w:r>
+                    <w:rPr>
+                      <w:lang w:val="en-US"/>
+                    </w:rPr>
+                    <w:t>0</w:t>
+                  </w:r>
+                </w:p>
+              </w:tc>
+              <w:tc>
+                <w:tcPr>
+                  <w:tcW w:w="1482" w:type="dxa"/>
+                </w:tcPr>
+                <w:p>
+                  <w:pPr>
+                    <w:pStyle w:val="af1"/>
+                    <w:jc w:val="center"/>
+                    <w:rPr>
+                      <w:lang w:val="en-US"/>
+                    </w:rPr>
+                  </w:pPr>
+                  <w:r>
+                    <w:rPr>
+                      <w:lang w:val="en-US"/>
+                    </w:rPr>
+                    <w:t>0</w:t>
+                  </w:r>
+                </w:p>
+              </w:tc>
+              <w:tc>
+                <w:tcPr>
+                  <w:tcW w:w="1482" w:type="dxa"/>
+                </w:tcPr>
+                <w:p>
+                  <w:pPr>
+                    <w:pStyle w:val="af1"/>
+                    <w:jc w:val="center"/>
+                    <w:rPr>
+                      <w:lang w:val="en-US"/>
+                    </w:rPr>
+                  </w:pPr>
+                  <w:r>
+                    <w:rPr>
+                      <w:lang w:val="en-US"/>
+                    </w:rPr>
+                    <w:t>0</w:t>
+                  </w:r>
+                </w:p>
+              </w:tc>
+            </w:tr>
+            <w:tr>
+              <w:tc>
+                <w:tcPr>
+                  <w:tcW w:w="1482" w:type="dxa"/>
+                </w:tcPr>
+                <w:p>
+                  <w:pPr>
+                    <w:pStyle w:val="af1"/>
+                    <w:jc w:val="center"/>
+                    <w:rPr>
+                      <w:lang w:val="en-US"/>
+                    </w:rPr>
+                  </w:pPr>
+                  <w:r>
+                    <w:rPr>
+                      <w:lang w:val="en-US"/>
+                    </w:rPr>
+                    <w:t>0</w:t>
+                  </w:r>
+                </w:p>
+              </w:tc>
+              <w:tc>
+                <w:tcPr>
+                  <w:tcW w:w="1482" w:type="dxa"/>
+                </w:tcPr>
+                <w:p>
+                  <w:pPr>
+                    <w:pStyle w:val="af1"/>
+                    <w:jc w:val="center"/>
+                    <w:rPr>
+                      <w:lang w:val="en-US"/>
+                    </w:rPr>
+                  </w:pPr>
+                  <w:r>
+                    <w:rPr>
+                      <w:lang w:val="en-US"/>
+                    </w:rPr>
+                    <w:t>1</w:t>
+                  </w:r>
+                </w:p>
+              </w:tc>
+              <w:tc>
+                <w:tcPr>
+                  <w:tcW w:w="1482" w:type="dxa"/>
+                </w:tcPr>
+                <w:p>
+                  <w:pPr>
+                    <w:pStyle w:val="af1"/>
+                    <w:jc w:val="center"/>
+                    <w:rPr>
+                      <w:lang w:val="en-US"/>
+                    </w:rPr>
+                  </w:pPr>
+                  <w:r>
+                    <w:rPr>
+                      <w:lang w:val="en-US"/>
+                    </w:rPr>
+                    <w:t>1</w:t>
+                  </w:r>
+                </w:p>
+              </w:tc>
+            </w:tr>
+            <w:tr>
+              <w:tc>
+                <w:tcPr>
+                  <w:tcW w:w="1482" w:type="dxa"/>
+                </w:tcPr>
+                <w:p>
+                  <w:pPr>
+                    <w:pStyle w:val="af1"/>
+                    <w:jc w:val="center"/>
+                    <w:rPr>
+                      <w:lang w:val="en-US"/>
+                    </w:rPr>
+                  </w:pPr>
+                  <w:r>
+                    <w:rPr>
+                      <w:lang w:val="en-US"/>
+                    </w:rPr>
+                    <w:t>1</w:t>
+                  </w:r>
+                </w:p>
+              </w:tc>
+              <w:tc>
+                <w:tcPr>
+                  <w:tcW w:w="1482" w:type="dxa"/>
+                </w:tcPr>
+                <w:p>
+                  <w:pPr>
+                    <w:pStyle w:val="af1"/>
+                    <w:jc w:val="center"/>
+                    <w:rPr>
+                      <w:lang w:val="en-US"/>
+                    </w:rPr>
+                  </w:pPr>
+                  <w:r>
+                    <w:rPr>
+                      <w:lang w:val="en-US"/>
+                    </w:rPr>
+                    <w:t>0</w:t>
+                  </w:r>
+                </w:p>
+              </w:tc>
+              <w:tc>
+                <w:tcPr>
+                  <w:tcW w:w="1482" w:type="dxa"/>
+                </w:tcPr>
+                <w:p>
+                  <w:pPr>
+                    <w:pStyle w:val="af1"/>
+                    <w:jc w:val="center"/>
+                    <w:rPr>
+                      <w:lang w:val="en-US"/>
+                    </w:rPr>
+                  </w:pPr>
+                  <w:r>
+                    <w:rPr>
+                      <w:lang w:val="en-US"/>
+                    </w:rPr>
+                    <w:t>1</w:t>
+                  </w:r>
+                </w:p>
+              </w:tc>
+            </w:tr>
+            <w:tr>
+              <w:tc>
+                <w:tcPr>
+                  <w:tcW w:w="1482" w:type="dxa"/>
+                </w:tcPr>
+                <w:p>
+                  <w:pPr>
+                    <w:pStyle w:val="af1"/>
+                    <w:jc w:val="center"/>
+                    <w:rPr>
+                      <w:lang w:val="en-US"/>
+                    </w:rPr>
+                  </w:pPr>
+                  <w:r>
+                    <w:rPr>
+                      <w:lang w:val="en-US"/>
+                    </w:rPr>
+                    <w:t>1</w:t>
+                  </w:r>
+                </w:p>
+              </w:tc>
+              <w:tc>
+                <w:tcPr>
+                  <w:tcW w:w="1482" w:type="dxa"/>
+                </w:tcPr>
+                <w:p>
+                  <w:pPr>
+                    <w:pStyle w:val="af1"/>
+                    <w:jc w:val="center"/>
+                    <w:rPr>
+                      <w:lang w:val="en-US"/>
+                    </w:rPr>
+                  </w:pPr>
+                  <w:r>
+                    <w:rPr>
+                      <w:lang w:val="en-US"/>
+                    </w:rPr>
+                    <w:t>1</w:t>
+                  </w:r>
+                </w:p>
+              </w:tc>
+              <w:tc>
+                <w:tcPr>
+                  <w:tcW w:w="1482" w:type="dxa"/>
+                </w:tcPr>
+                <w:p>
+                  <w:pPr>
+                    <w:pStyle w:val="af1"/>
+                    <w:jc w:val="center"/>
+                  </w:pPr>
+                  <w:r>
+                    <w:t>0</w:t>
+                  </w:r>
+                </w:p>
+              </w:tc>
+            </w:tr>
+          </w:tbl>
+          <w:p>
+            <w:pPr>
+              <w:pStyle w:val="af1"/>
+              <w:jc w:val="center"/>
+            </w:pPr>
+          </w:p>
+        </w:tc>
+        <w:tc>
+          <w:tcPr>
+            <w:tcW w:w="4673" w:type="dxa"/>
+            <w:vAlign w:val="center"/>
+          </w:tcPr>
+          <w:p>
+            <w:pPr>
+              <w:pStyle w:val="af1"/>
+              <w:jc w:val="center"/>
+            </w:pPr>
+            <m:oMathPara>
+              <m:oMath>
+                <m:sSup>
+                  <m:sSupPr>
+                    <m:ctrlPr>
+                      <w:rPr>
+                        <w:rFonts w:ascii="Cambria Math" w:hAnsi="Cambria Math"/>
+                        <w:i/>
+                      </w:rPr>
+                    </m:ctrlPr>
+                  </m:sSupPr>
+                  <m:e>
+                    <m:r>
+                      <w:rPr>
+                        <w:rFonts w:ascii="Cambria Math" w:hAnsi="Cambria Math"/>
+                      </w:rPr>
+                      <m:t>y</m:t>
+                    </m:r>
+                  </m:e>
+                  <m:sup>
+                    <m:r>
+                      <w:rPr>
+                        <w:rFonts w:ascii="Cambria Math" w:hAnsi="Cambria Math"/>
+                      </w:rPr>
+                      <m:t>СДНФ</m:t>
+                    </m:r>
+                  </m:sup>
+                </m:sSup>
+                <m:r>
+                  <w:rPr>
+                    <w:rFonts w:ascii="Cambria Math" w:hAnsi="Cambria Math"/>
+                  </w:rPr>
+                  <m:t>=</m:t>
+                </m:r>
+                <m:bar>
+                  <m:barPr>
+                    <m:pos m:val="top"/>
+                    <m:ctrlPr>
+                      <w:rPr>
+                        <w:rFonts w:ascii="Cambria Math" w:hAnsi="Cambria Math"/>
+                        <w:i/>
+                      </w:rPr>
+                    </m:ctrlPr>
+                  </m:barPr>
+                  <m:e>
+                    <m:r>
+                      <w:rPr>
+                        <w:rFonts w:ascii="Cambria Math" w:hAnsi="Cambria Math"/>
+                      </w:rPr>
+                      <m:t>A</m:t>
+                    </m:r>
+                  </m:e>
+                </m:bar>
+                <m:r>
+                  <w:rPr>
+                    <w:rFonts w:ascii="Cambria Math" w:hAnsi="Cambria Math"/>
+                  </w:rPr>
+                  <m:t>B∨</m:t>
+                </m:r>
+                <m:r>
+                  <w:rPr>
+                    <w:rFonts w:ascii="Cambria Math" w:hAnsi="Cambria Math"/>
+                    <w:lang w:val="en-US"/>
+                  </w:rPr>
+                  <m:t>A</m:t>
+                </m:r>
+                <m:bar>
+                  <m:barPr>
+                    <m:pos m:val="top"/>
+                    <m:ctrlPr>
+                      <w:rPr>
+                        <w:rFonts w:ascii="Cambria Math" w:hAnsi="Cambria Math"/>
+                        <w:i/>
+                      </w:rPr>
+                    </m:ctrlPr>
+                  </m:barPr>
+                  <m:e>
+                    <m:r>
+                      <w:rPr>
+                        <w:rFonts w:ascii="Cambria Math" w:hAnsi="Cambria Math"/>
+                      </w:rPr>
+                      <m:t>B</m:t>
+                    </m:r>
+                  </m:e>
+                </m:bar>
+              </m:oMath>
+            </m:oMathPara>
+          </w:p>
+          <w:p>
+            <w:pPr>
+              <w:pStyle w:val="af1"/>
+              <w:jc w:val="center"/>
+            </w:pPr>
+            <m:oMathPara>
+              <m:oMath>
+                <m:sSubSup>
+                  <m:sSubSupPr>
+                    <m:ctrlPr>
+                      <w:rPr>
+                        <w:rFonts w:ascii="Cambria Math" w:hAnsi="Cambria Math"/>
+                        <w:i/>
+                        <w:lang w:val="en-US"/>
+                      </w:rPr>
+                    </m:ctrlPr>
+                  </m:sSubSupPr>
+                  <m:e>
+                    <m:r>
+                      <w:rPr>
+                        <w:rFonts w:ascii="Cambria Math" w:hAnsi="Cambria Math"/>
+                        <w:lang w:val="en-US"/>
+                      </w:rPr>
+                      <m:t>y</m:t>
+                    </m:r>
+                  </m:e>
+                  <m:sub>
+                    <m:r>
+                      <w:rPr>
+                        <w:rFonts w:ascii="Cambria Math" w:hAnsi="Cambria Math"/>
+                        <w:lang w:val="en-US"/>
+                      </w:rPr>
+                      <m:t>2И-НЕ</m:t>
+                    </m:r>
+                  </m:sub>
+                  <m:sup>
+                    <m:r>
+                      <w:rPr>
+                        <w:rFonts w:ascii="Cambria Math" w:hAnsi="Cambria Math"/>
+                        <w:lang w:val="en-US"/>
+                      </w:rPr>
+                      <m:t>СДНФ</m:t>
+                    </m:r>
+                  </m:sup>
+                </m:sSubSup>
+                <m:r>
+                  <w:rPr>
+                    <w:rFonts w:ascii="Cambria Math" w:hAnsi="Cambria Math"/>
+                    <w:lang w:val="en-US"/>
+                  </w:rPr>
+                  <m:t>=</m:t>
+                </m:r>
+                <m:bar>
+                  <m:barPr>
+                    <m:pos m:val="top"/>
+                    <m:ctrlPr>
+                      <w:rPr>
+                        <w:rFonts w:ascii="Cambria Math" w:hAnsi="Cambria Math"/>
+                        <w:i/>
+                      </w:rPr>
+                    </m:ctrlPr>
+                  </m:barPr>
+                  <m:e>
+                    <m:bar>
+                      <m:barPr>
+                        <m:pos m:val="top"/>
+                        <m:ctrlPr>
+                          <w:rPr>
+                            <w:rFonts w:ascii="Cambria Math" w:hAnsi="Cambria Math"/>
+                            <w:i/>
+                          </w:rPr>
+                        </m:ctrlPr>
+                      </m:barPr>
+                      <m:e>
+                        <m:bar>
+                          <m:barPr>
+                            <m:pos m:val="top"/>
+                            <m:ctrlPr>
+                              <w:rPr>
+                                <w:rFonts w:ascii="Cambria Math" w:hAnsi="Cambria Math"/>
+                                <w:i/>
+                              </w:rPr>
+                            </m:ctrlPr>
+                          </m:barPr>
+                          <m:e>
+                            <m:r>
+                              <w:rPr>
+                                <w:rFonts w:ascii="Cambria Math" w:hAnsi="Cambria Math"/>
+                              </w:rPr>
+                              <m:t>A</m:t>
+                            </m:r>
+                          </m:e>
+                        </m:bar>
+                        <m:r>
+                          <w:rPr>
+                            <w:rFonts w:ascii="Cambria Math" w:hAnsi="Cambria Math"/>
+                          </w:rPr>
+                          <m:t>B</m:t>
+                        </m:r>
+                      </m:e>
+                    </m:bar>
+                    <m:r>
+                      <w:rPr>
+                        <w:rFonts w:ascii="Cambria Math" w:hAnsi="Cambria Math"/>
+                      </w:rPr>
+                      <m:t>∧</m:t>
+                    </m:r>
+                    <m:bar>
+                      <m:barPr>
+                        <m:pos m:val="top"/>
+                        <m:ctrlPr>
+                          <w:rPr>
+                            <w:rFonts w:ascii="Cambria Math" w:hAnsi="Cambria Math"/>
+                            <w:i/>
+                            <w:lang w:val="en-US"/>
+                          </w:rPr>
+                        </m:ctrlPr>
+                      </m:barPr>
+                      <m:e>
+                        <m:r>
+                          <w:rPr>
+                            <w:rFonts w:ascii="Cambria Math" w:hAnsi="Cambria Math"/>
+                            <w:lang w:val="en-US"/>
+                          </w:rPr>
+                          <m:t>A</m:t>
+                        </m:r>
+                        <m:bar>
+                          <m:barPr>
+                            <m:pos m:val="top"/>
+                            <m:ctrlPr>
+                              <w:rPr>
+                                <w:rFonts w:ascii="Cambria Math" w:hAnsi="Cambria Math"/>
+                                <w:i/>
+                              </w:rPr>
+                            </m:ctrlPr>
+                          </m:barPr>
+                          <m:e>
+                            <m:r>
+                              <w:rPr>
+                                <w:rFonts w:ascii="Cambria Math" w:hAnsi="Cambria Math"/>
+                              </w:rPr>
+                              <m:t>B</m:t>
+                            </m:r>
+                          </m:e>
+                        </m:bar>
+                      </m:e>
+                    </m:bar>
+                  </m:e>
+                </m:bar>
+                <m:r>
+                  <w:rPr>
+                    <w:rFonts w:ascii="Cambria Math" w:hAnsi="Cambria Math"/>
+                  </w:rPr>
+                  <m:t>=</m:t>
+                </m:r>
+              </m:oMath>
+            </m:oMathPara>
+          </w:p>
+          <w:p>
+            <w:pPr>
+              <w:pStyle w:val="af1"/>
+              <w:jc w:val="center"/>
+              <w:rPr>
+                <w:lang w:val="en-US"/>
+              </w:rPr>
+            </w:pPr>
+            <m:oMathPara>
+              <m:oMath>
+                <m:d>
+                  <m:dPr>
+                    <m:begChr m:val="["/>
+                    <m:endChr m:val="]"/>
+                    <m:ctrlPr>
+                      <w:rPr>
+                        <w:rFonts w:ascii="Cambria Math" w:hAnsi="Cambria Math"/>
+                        <w:i/>
+                        <w:lang w:val="en-US"/>
+                      </w:rPr>
+                    </m:ctrlPr>
+                  </m:dPr>
+                  <m:e>
+                    <m:bar>
+                      <m:barPr>
+                        <m:pos m:val="top"/>
+                        <m:ctrlPr>
+                          <w:rPr>
+                            <w:rFonts w:ascii="Cambria Math" w:hAnsi="Cambria Math"/>
+                            <w:i/>
+                          </w:rPr>
+                        </m:ctrlPr>
+                      </m:barPr>
+                      <m:e>
+                        <m:bar>
+                          <m:barPr>
+                            <m:pos m:val="top"/>
+                            <m:ctrlPr>
+                              <w:rPr>
+                                <w:rFonts w:ascii="Cambria Math" w:hAnsi="Cambria Math"/>
+                                <w:i/>
+                              </w:rPr>
+                            </m:ctrlPr>
+                          </m:barPr>
+                          <m:e>
+                            <m:r>
+                              <w:rPr>
+                                <w:rFonts w:ascii="Cambria Math" w:hAnsi="Cambria Math"/>
+                              </w:rPr>
+                              <m:t>A</m:t>
+                            </m:r>
+                          </m:e>
+                        </m:bar>
+                        <m:r>
+                          <w:rPr>
+                            <w:rFonts w:ascii="Cambria Math" w:hAnsi="Cambria Math"/>
+                          </w:rPr>
+                          <m:t>B</m:t>
+                        </m:r>
+                      </m:e>
+                    </m:bar>
+                    <m:r>
+                      <w:rPr>
+                        <w:rFonts w:ascii="Cambria Math" w:hAnsi="Cambria Math"/>
+                      </w:rPr>
+                      <m:t>=</m:t>
+                    </m:r>
+                    <m:bar>
+                      <m:barPr>
+                        <m:pos m:val="top"/>
+                        <m:ctrlPr>
+                          <w:rPr>
+                            <w:rFonts w:ascii="Cambria Math" w:hAnsi="Cambria Math"/>
+                            <w:i/>
+                          </w:rPr>
+                        </m:ctrlPr>
+                      </m:barPr>
+                      <m:e>
+                        <m:r>
+                          <w:rPr>
+                            <w:rFonts w:ascii="Cambria Math" w:hAnsi="Cambria Math"/>
+                          </w:rPr>
+                          <m:t>A</m:t>
+                        </m:r>
+                        <m:d>
+                          <m:dPr>
+                            <m:ctrlPr>
+                              <w:rPr>
+                                <w:rFonts w:ascii="Cambria Math" w:hAnsi="Cambria Math"/>
+                                <w:i/>
+                              </w:rPr>
+                            </m:ctrlPr>
+                          </m:dPr>
+                          <m:e>
+                            <m:bar>
+                              <m:barPr>
+                                <m:pos m:val="top"/>
+                                <m:ctrlPr>
+                                  <w:rPr>
+                                    <w:rFonts w:ascii="Cambria Math" w:hAnsi="Cambria Math"/>
+                                    <w:i/>
+                                  </w:rPr>
+                                </m:ctrlPr>
+                              </m:barPr>
+                              <m:e>
+                                <m:r>
+                                  <w:rPr>
+                                    <w:rFonts w:ascii="Cambria Math" w:hAnsi="Cambria Math"/>
+                                  </w:rPr>
+                                  <m:t>A</m:t>
+                                </m:r>
+                              </m:e>
+                            </m:bar>
+                            <m:r>
+                              <w:rPr>
+                                <w:rFonts w:ascii="Cambria Math" w:hAnsi="Cambria Math"/>
+                              </w:rPr>
+                              <m:t>∨</m:t>
+                            </m:r>
+                            <m:bar>
+                              <m:barPr>
+                                <m:pos m:val="top"/>
+                                <m:ctrlPr>
+                                  <w:rPr>
+                                    <w:rFonts w:ascii="Cambria Math" w:hAnsi="Cambria Math"/>
+                                    <w:i/>
+                                  </w:rPr>
+                                </m:ctrlPr>
+                              </m:barPr>
+                              <m:e>
+                                <m:r>
+                                  <w:rPr>
+                                    <w:rFonts w:ascii="Cambria Math" w:hAnsi="Cambria Math"/>
+                                  </w:rPr>
+                                  <m:t>B</m:t>
+                                </m:r>
+                              </m:e>
+                            </m:bar>
+                          </m:e>
+                        </m:d>
+                      </m:e>
+                    </m:bar>
+                    <m:r>
+                      <w:rPr>
+                        <w:rFonts w:ascii="Cambria Math" w:hAnsi="Cambria Math"/>
+                      </w:rPr>
+                      <m:t>=</m:t>
+                    </m:r>
+                    <m:bar>
+                      <m:barPr>
+                        <m:pos m:val="top"/>
+                        <m:ctrlPr>
+                          <w:rPr>
+                            <w:rFonts w:ascii="Cambria Math" w:hAnsi="Cambria Math"/>
+                            <w:i/>
+                          </w:rPr>
+                        </m:ctrlPr>
+                      </m:barPr>
+                      <m:e>
+                        <m:r>
+                          <w:rPr>
+                            <w:rFonts w:ascii="Cambria Math" w:hAnsi="Cambria Math"/>
+                          </w:rPr>
+                          <m:t>A</m:t>
+                        </m:r>
+                        <m:bar>
+                          <m:barPr>
+                            <m:pos m:val="top"/>
+                            <m:ctrlPr>
+                              <w:rPr>
+                                <w:rFonts w:ascii="Cambria Math" w:hAnsi="Cambria Math"/>
+                                <w:i/>
+                              </w:rPr>
+                            </m:ctrlPr>
+                          </m:barPr>
+                          <m:e>
+                            <m:r>
+                              <w:rPr>
+                                <w:rFonts w:ascii="Cambria Math" w:hAnsi="Cambria Math"/>
+                              </w:rPr>
+                              <m:t>AB</m:t>
+                            </m:r>
+                          </m:e>
+                        </m:bar>
+                      </m:e>
+                    </m:bar>
+                  </m:e>
+                </m:d>
+                <m:r>
+                  <w:rPr>
+                    <w:rFonts w:ascii="Cambria Math" w:hAnsi="Cambria Math"/>
+                    <w:lang w:val="en-US"/>
+                  </w:rPr>
+                  <m:t>,</m:t>
+                </m:r>
+              </m:oMath>
+            </m:oMathPara>
+          </w:p>
+          <w:p>
+            <w:pPr>
+              <w:pStyle w:val="af1"/>
+              <w:jc w:val="center"/>
+              <w:rPr>
+                <w:lang w:val="en-US"/>
+              </w:rPr>
+            </w:pPr>
+            <m:oMathPara>
+              <m:oMath>
+                <m:d>
+                  <m:dPr>
+                    <m:begChr m:val="["/>
+                    <m:endChr m:val="]"/>
+                    <m:ctrlPr>
+                      <w:rPr>
+                        <w:rFonts w:ascii="Cambria Math" w:hAnsi="Cambria Math"/>
+                        <w:i/>
+                        <w:lang w:val="en-US"/>
+                      </w:rPr>
+                    </m:ctrlPr>
+                  </m:dPr>
+                  <m:e>
+                    <m:bar>
+                      <m:barPr>
+                        <m:pos m:val="top"/>
+                        <m:ctrlPr>
+                          <w:rPr>
+                            <w:rFonts w:ascii="Cambria Math" w:hAnsi="Cambria Math"/>
+                            <w:i/>
+                            <w:lang w:val="en-US"/>
+                          </w:rPr>
+                        </m:ctrlPr>
+                      </m:barPr>
+                      <m:e>
+                        <m:r>
+                          <w:rPr>
+                            <w:rFonts w:ascii="Cambria Math" w:hAnsi="Cambria Math"/>
+                            <w:lang w:val="en-US"/>
+                          </w:rPr>
+                          <m:t>A</m:t>
+                        </m:r>
+                        <m:bar>
+                          <m:barPr>
+                            <m:pos m:val="top"/>
+                            <m:ctrlPr>
+                              <w:rPr>
+                                <w:rFonts w:ascii="Cambria Math" w:hAnsi="Cambria Math"/>
+                                <w:i/>
+                              </w:rPr>
+                            </m:ctrlPr>
+                          </m:barPr>
+                          <m:e>
+                            <m:r>
+                              <w:rPr>
+                                <w:rFonts w:ascii="Cambria Math" w:hAnsi="Cambria Math"/>
+                              </w:rPr>
+                              <m:t>B</m:t>
+                            </m:r>
+                          </m:e>
+                        </m:bar>
+                      </m:e>
+                    </m:bar>
+                    <m:r>
+                      <w:rPr>
+                        <w:rFonts w:ascii="Cambria Math" w:hAnsi="Cambria Math"/>
+                        <w:lang w:val="en-US"/>
+                      </w:rPr>
+                      <m:t>=</m:t>
+                    </m:r>
+                    <m:bar>
+                      <m:barPr>
+                        <m:pos m:val="top"/>
+                        <m:ctrlPr>
+                          <w:rPr>
+                            <w:rFonts w:ascii="Cambria Math" w:hAnsi="Cambria Math"/>
+                            <w:i/>
+                          </w:rPr>
+                        </m:ctrlPr>
+                      </m:barPr>
+                      <m:e>
+                        <m:r>
+                          <w:rPr>
+                            <w:rFonts w:ascii="Cambria Math" w:hAnsi="Cambria Math"/>
+                          </w:rPr>
+                          <m:t>B</m:t>
+                        </m:r>
+                        <m:d>
+                          <m:dPr>
+                            <m:ctrlPr>
+                              <w:rPr>
+                                <w:rFonts w:ascii="Cambria Math" w:hAnsi="Cambria Math"/>
+                                <w:i/>
+                              </w:rPr>
+                            </m:ctrlPr>
+                          </m:dPr>
+                          <m:e>
+                            <m:bar>
+                              <m:barPr>
+                                <m:pos m:val="top"/>
+                                <m:ctrlPr>
+                                  <w:rPr>
+                                    <w:rFonts w:ascii="Cambria Math" w:hAnsi="Cambria Math"/>
+                                    <w:i/>
+                                  </w:rPr>
+                                </m:ctrlPr>
+                              </m:barPr>
+                              <m:e>
+                                <m:r>
+                                  <w:rPr>
+                                    <w:rFonts w:ascii="Cambria Math" w:hAnsi="Cambria Math"/>
+                                  </w:rPr>
+                                  <m:t>A</m:t>
+                                </m:r>
+                              </m:e>
+                            </m:bar>
+                            <m:r>
+                              <w:rPr>
+                                <w:rFonts w:ascii="Cambria Math" w:hAnsi="Cambria Math"/>
+                              </w:rPr>
+                              <m:t>∨</m:t>
+                            </m:r>
+                            <m:bar>
+                              <m:barPr>
+                                <m:pos m:val="top"/>
+                                <m:ctrlPr>
+                                  <w:rPr>
+                                    <w:rFonts w:ascii="Cambria Math" w:hAnsi="Cambria Math"/>
+                                    <w:i/>
+                                  </w:rPr>
+                                </m:ctrlPr>
+                              </m:barPr>
+                              <m:e>
+                                <m:r>
+                                  <w:rPr>
+                                    <w:rFonts w:ascii="Cambria Math" w:hAnsi="Cambria Math"/>
+                                  </w:rPr>
+                                  <m:t>B</m:t>
+                                </m:r>
+                              </m:e>
+                            </m:bar>
+                          </m:e>
+                        </m:d>
+                        <m:r>
+                          <w:rPr>
+                            <w:rFonts w:ascii="Cambria Math" w:hAnsi="Cambria Math"/>
+                          </w:rPr>
+                          <m:t>=</m:t>
+                        </m:r>
+                        <m:bar>
+                          <m:barPr>
+                            <m:pos m:val="top"/>
+                            <m:ctrlPr>
+                              <w:rPr>
+                                <w:rFonts w:ascii="Cambria Math" w:hAnsi="Cambria Math"/>
+                                <w:i/>
+                              </w:rPr>
+                            </m:ctrlPr>
+                          </m:barPr>
+                          <m:e>
+                            <m:r>
+                              <w:rPr>
+                                <w:rFonts w:ascii="Cambria Math" w:hAnsi="Cambria Math"/>
+                              </w:rPr>
+                              <m:t>B</m:t>
+                            </m:r>
+                            <m:bar>
+                              <m:barPr>
+                                <m:pos m:val="top"/>
+                                <m:ctrlPr>
+                                  <w:rPr>
+                                    <w:rFonts w:ascii="Cambria Math" w:hAnsi="Cambria Math"/>
+                                    <w:i/>
+                                  </w:rPr>
+                                </m:ctrlPr>
+                              </m:barPr>
+                              <m:e>
+                                <m:r>
+                                  <w:rPr>
+                                    <w:rFonts w:ascii="Cambria Math" w:hAnsi="Cambria Math"/>
+                                  </w:rPr>
+                                  <m:t>AB</m:t>
+                                </m:r>
+                              </m:e>
+                            </m:bar>
+                          </m:e>
+                        </m:bar>
+                      </m:e>
+                    </m:bar>
+                  </m:e>
+                </m:d>
+              </m:oMath>
+            </m:oMathPara>
+          </w:p>
+          <w:p>
+            <w:pPr>
+              <w:pStyle w:val="af1"/>
+              <w:jc w:val="center"/>
+              <w:rPr>
+                <w:lang w:val="en-US"/>
+              </w:rPr>
+            </w:pPr>
+            <m:oMathPara>
+              <m:oMath>
+                <m:r>
+                  <w:rPr>
+                    <w:rFonts w:ascii="Cambria Math" w:hAnsi="Cambria Math"/>
+                    <w:lang w:val="en-US"/>
+                  </w:rPr>
+                  <m:t xml:space="preserve">= </m:t>
+                </m:r>
+                <m:bar>
+                  <m:barPr>
+                    <m:pos m:val="top"/>
+                    <m:ctrlPr>
+                      <w:rPr>
+                        <w:rFonts w:ascii="Cambria Math" w:hAnsi="Cambria Math"/>
+                        <w:i/>
+                      </w:rPr>
+                    </m:ctrlPr>
+                  </m:barPr>
+                  <m:e>
+                    <m:bar>
+                      <m:barPr>
+                        <m:pos m:val="top"/>
+                        <m:ctrlPr>
+                          <w:rPr>
+                            <w:rFonts w:ascii="Cambria Math" w:hAnsi="Cambria Math"/>
+                            <w:i/>
+                          </w:rPr>
+                        </m:ctrlPr>
+                      </m:barPr>
+                      <m:e>
+                        <m:r>
+                          <w:rPr>
+                            <w:rFonts w:ascii="Cambria Math" w:hAnsi="Cambria Math"/>
+                          </w:rPr>
+                          <m:t>A</m:t>
+                        </m:r>
+                        <m:bar>
+                          <m:barPr>
+                            <m:pos m:val="top"/>
+                            <m:ctrlPr>
+                              <w:rPr>
+                                <w:rFonts w:ascii="Cambria Math" w:hAnsi="Cambria Math"/>
+                                <w:i/>
+                              </w:rPr>
+                            </m:ctrlPr>
+                          </m:barPr>
+                          <m:e>
+                            <m:r>
+                              <w:rPr>
+                                <w:rFonts w:ascii="Cambria Math" w:hAnsi="Cambria Math"/>
+                              </w:rPr>
+                              <m:t>AB</m:t>
+                            </m:r>
+                          </m:e>
+                        </m:bar>
+                      </m:e>
+                    </m:bar>
+                    <m:r>
+                      <w:rPr>
+                        <w:rFonts w:ascii="Cambria Math" w:hAnsi="Cambria Math"/>
+                      </w:rPr>
+                      <m:t>∧</m:t>
+                    </m:r>
+                    <m:bar>
+                      <m:barPr>
+                        <m:pos m:val="top"/>
+                        <m:ctrlPr>
+                          <w:rPr>
+                            <w:rFonts w:ascii="Cambria Math" w:hAnsi="Cambria Math"/>
+                            <w:i/>
+                          </w:rPr>
+                        </m:ctrlPr>
+                      </m:barPr>
+                      <m:e>
+                        <m:r>
+                          <w:rPr>
+                            <w:rFonts w:ascii="Cambria Math" w:hAnsi="Cambria Math"/>
+                          </w:rPr>
+                          <m:t>B</m:t>
+                        </m:r>
+                        <m:bar>
+                          <m:barPr>
+                            <m:pos m:val="top"/>
+                            <m:ctrlPr>
+                              <w:rPr>
+                                <w:rFonts w:ascii="Cambria Math" w:hAnsi="Cambria Math"/>
+                                <w:i/>
+                              </w:rPr>
+                            </m:ctrlPr>
+                          </m:barPr>
+                          <m:e>
+                            <m:r>
+                              <w:rPr>
+                                <w:rFonts w:ascii="Cambria Math" w:hAnsi="Cambria Math"/>
+                              </w:rPr>
+                              <m:t>AB</m:t>
+                            </m:r>
+                          </m:e>
+                        </m:bar>
+                      </m:e>
+                    </m:bar>
+                  </m:e>
+                </m:bar>
+              </m:oMath>
+            </m:oMathPara>
+          </w:p>
+        </w:tc>
+      </w:tr>
+      <w:tr>
+        <w:tc>
+          <w:tcPr>
+            <w:tcW w:w="9345" w:type="dxa"/>
+            <w:gridSpan w:val="2"/>
+            <w:vAlign w:val="center"/>
+          </w:tcPr>
+          <w:p>
+            <w:pPr>
+              <w:pStyle w:val="af1"/>
+              <w:jc w:val="center"/>
+            </w:pPr>
+            <w:r>
+              <w:t>Схема</w:t>
+            </w:r>
+          </w:p>
+        </w:tc>
+      </w:tr>
+      <w:tr>
+        <w:tc>
+          <w:tcPr>
+            <w:tcW w:w="9345" w:type="dxa"/>
+            <w:gridSpan w:val="2"/>
+            <w:vAlign w:val="center"/>
+          </w:tcPr>
+          <w:p>
+            <w:pPr>
+              <w:pStyle w:val="af"/>
+            </w:pPr>
+            <w:r>
+              <w:rPr>
+                <w:noProof/>
+              </w:rPr>
+              <w:drawing>
+                <wp:inline distT="0" distB="0" distL="0" distR="0" wp14:anchorId="0BAB329D" wp14:editId="44DB2726">
+                  <wp:extent cx="5589917" cy="986527"/>
+                  <wp:effectExtent l="0" t="0" r="0" b="4445"/>
+                  <wp:docPr id="1394303326" name="Рисунок 1394303326" descr="Изображение выглядит как линия, снимок экрана, текст, диаграмма&#10;&#10;Автоматически созданное описание"/>
+                  <wp:cNvGraphicFramePr>
+                    <a:graphicFrameLocks xmlns:a="http://schemas.openxmlformats.org/drawingml/2006/main" noChangeAspect="1"/>
+                  </wp:cNvGraphicFramePr>
+                  <a:graphic xmlns:a="http://schemas.openxmlformats.org/drawingml/2006/main">
+                    <a:graphicData uri="http://schemas.openxmlformats.org/drawingml/2006/picture">
+                      <pic:pic xmlns:pic="http://schemas.openxmlformats.org/drawingml/2006/picture">
+                        <pic:nvPicPr>
+                          <pic:cNvPr id="1394303326" name="Рисунок 1394303326" descr="Изображение выглядит как линия, снимок экрана, текст, диаграмма&#10;&#10;Автоматически созданное описание"/>
+                          <pic:cNvPicPr/>
+                        </pic:nvPicPr>
+                        <pic:blipFill>
+                          <a:blip r:embed="rId17"/>
+                          <a:stretch>
+                            <a:fillRect/>
+                          </a:stretch>
+                        </pic:blipFill>
+                        <pic:spPr>
+                          <a:xfrm>
+                            <a:off x="0" y="0"/>
+                            <a:ext cx="5657722" cy="998494"/>
+                          </a:xfrm>
+                          <a:prstGeom prst="rect">
+                            <a:avLst/>
+                          </a:prstGeom>
+                        </pic:spPr>
+                      </pic:pic>
+                    </a:graphicData>
+                  </a:graphic>
+                </wp:inline>
+              </w:drawing>
+            </w:r>
+          </w:p>
+        </w:tc>
+      </w:tr>
+    </w:tbl>
+    <w:p>
+      <w:pPr>
+        <w:rPr>
+          <w:iCs/>
+        </w:rPr>
+      </w:pPr>
+    </w:p>
+    <w:p>
+      <w:pPr>
+        <w:rPr>
+          <w:iCs/>
+        </w:rPr>
+      </w:pPr>
+    </w:p>
+    <w:p>
+      <w:pPr>
+        <w:rPr>
+          <w:iCs/>
+        </w:rPr>
+      </w:pPr>
+    </w:p>
+    <w:p>
+      <w:pPr>
+        <w:rPr>
+          <w:iCs/>
+        </w:rPr>
+      </w:pPr>
+    </w:p>
+    <w:p>
+      <w:pPr>
+        <w:rPr>
+          <w:iCs/>
+        </w:rPr>
+      </w:pPr>
+    </w:p>
+    <w:p>
+      <w:pPr>
+        <w:rPr>
+          <w:iCs/>
+        </w:rPr>
+      </w:pPr>
+    </w:p>
+    <w:p>
+      <w:pPr>
+        <w:rPr>
+          <w:iCs/>
+        </w:rPr>
+      </w:pPr>
+    </w:p>
+    <w:p>
+      <w:pPr>
+        <w:rPr>
+          <w:iCs/>
+        </w:rPr>
+      </w:pPr>
+    </w:p>
+    <w:p>
+      <w:pPr>
+        <w:rPr>
+          <w:iCs/>
+        </w:rPr>
+      </w:pPr>
+      <w:r>
+        <w:rPr>
+          <w:iCs/>
+        </w:rPr>
+        <w:t xml:space="preserve">4. </w:t>
+      </w:r>
+      <w:hyperlink w:anchor="_Компаратор_на_сумматорах." w:history="1">
+        <w:r>
+          <w:rPr>
+            <w:rStyle w:val="a4"/>
+            <w:iCs/>
+          </w:rPr>
+          <w:t>Реализовать компаратор на с</w:t>
+        </w:r>
+        <w:r>
+          <w:rPr>
+            <w:rStyle w:val="a4"/>
+            <w:iCs/>
+          </w:rPr>
+          <w:t>у</w:t>
+        </w:r>
+        <w:r>
+          <w:rPr>
+            <w:rStyle w:val="a4"/>
+            <w:iCs/>
+          </w:rPr>
+          <w:t>мматоре.</w:t>
+        </w:r>
+      </w:hyperlink>
+    </w:p>
+    <w:p>
+      <w:pPr>
+        <w:rPr>
+          <w:rFonts w:eastAsiaTheme="minorEastAsia"/>
+          <w:iCs/>
+        </w:rPr>
+      </w:pPr>
+      <w:r>
+        <w:rPr>
+          <w:iCs/>
+        </w:rPr>
+        <w:t xml:space="preserve">5. На входы дешифратора подаются сигналы </w:t>
+      </w:r>
+      <m:oMath>
+        <m:sSub>
+          <m:sSubPr>
+            <m:ctrlPr>
+              <w:rPr>
+                <w:rFonts w:ascii="Cambria Math" w:hAnsi="Cambria Math"/>
+                <w:i/>
+                <w:iCs/>
+              </w:rPr>
+            </m:ctrlPr>
+          </m:sSubPr>
+          <m:e>
+            <m:r>
+              <w:rPr>
+                <w:rFonts w:ascii="Cambria Math" w:hAnsi="Cambria Math"/>
+              </w:rPr>
+              <m:t>a</m:t>
+            </m:r>
+          </m:e>
+          <m:sub>
+            <m:r>
+              <w:rPr>
+                <w:rFonts w:ascii="Cambria Math" w:hAnsi="Cambria Math"/>
+              </w:rPr>
+              <m:t>0</m:t>
+            </m:r>
+          </m:sub>
+        </m:sSub>
+      </m:oMath>
+      <w:r>
+        <w:rPr>
+          <w:rFonts w:eastAsiaTheme="minorEastAsia"/>
+          <w:iCs/>
+        </w:rPr>
+        <w:t xml:space="preserve">, </w:t>
+      </w:r>
+      <m:oMath>
+        <m:sSub>
+          <m:sSubPr>
+            <m:ctrlPr>
+              <w:rPr>
+                <w:rFonts w:ascii="Cambria Math" w:hAnsi="Cambria Math"/>
+                <w:i/>
+                <w:iCs/>
+              </w:rPr>
+            </m:ctrlPr>
+          </m:sSubPr>
+          <m:e>
+            <m:r>
+              <w:rPr>
+                <w:rFonts w:ascii="Cambria Math" w:hAnsi="Cambria Math"/>
+              </w:rPr>
+              <m:t>a</m:t>
+            </m:r>
+          </m:e>
+          <m:sub>
+            <m:r>
+              <w:rPr>
+                <w:rFonts w:ascii="Cambria Math" w:hAnsi="Cambria Math"/>
+              </w:rPr>
+              <m:t>1</m:t>
+            </m:r>
+          </m:sub>
+        </m:sSub>
+      </m:oMath>
+      <w:r>
+        <w:rPr>
+          <w:rFonts w:eastAsiaTheme="minorEastAsia"/>
+          <w:iCs/>
+        </w:rPr>
+        <w:t xml:space="preserve">, </w:t>
+      </w:r>
+      <m:oMath>
+        <m:sSub>
+          <m:sSubPr>
+            <m:ctrlPr>
+              <w:rPr>
+                <w:rFonts w:ascii="Cambria Math" w:hAnsi="Cambria Math"/>
+                <w:i/>
+                <w:iCs/>
+              </w:rPr>
+            </m:ctrlPr>
+          </m:sSubPr>
+          <m:e>
+            <m:r>
+              <w:rPr>
+                <w:rFonts w:ascii="Cambria Math" w:hAnsi="Cambria Math"/>
+              </w:rPr>
+              <m:t>a</m:t>
+            </m:r>
+          </m:e>
+          <m:sub>
+            <m:r>
+              <w:rPr>
+                <w:rFonts w:ascii="Cambria Math" w:hAnsi="Cambria Math"/>
+              </w:rPr>
+              <m:t>2</m:t>
+            </m:r>
+          </m:sub>
+        </m:sSub>
+      </m:oMath>
+      <w:r>
+        <w:rPr>
+          <w:rFonts w:eastAsiaTheme="minorEastAsia"/>
+          <w:iCs/>
+        </w:rPr>
+        <w:t>, реализовать цифровую схему, удовлетворяющую следующей таблице истинности.</w:t>
+      </w:r>
+    </w:p>
+    <w:tbl>
+      <w:tblPr>
+        <w:tblStyle w:val="a7"/>
+        <w:tblW w:w="0" w:type="auto"/>
+        <w:tblLook w:val="04A0" w:firstRow="1" w:lastRow="0" w:firstColumn="1" w:lastColumn="0" w:noHBand="0" w:noVBand="1"/>
+      </w:tblPr>
+      <w:tblGrid>
+        <w:gridCol w:w="1869"/>
+        <w:gridCol w:w="1869"/>
+        <w:gridCol w:w="1869"/>
+        <w:gridCol w:w="1869"/>
+        <w:gridCol w:w="1869"/>
+      </w:tblGrid>
+      <w:tr>
+        <w:tc>
+          <w:tcPr>
+            <w:tcW w:w="1869" w:type="dxa"/>
+            <w:tcMar>
+              <w:top w:w="72" w:type="dxa"/>
+              <w:left w:w="72" w:type="dxa"/>
+              <w:bottom w:w="72" w:type="dxa"/>
+              <w:right w:w="72" w:type="dxa"/>
+            </w:tcMar>
+            <w:vAlign w:val="center"/>
+          </w:tcPr>
+          <w:p>
+            <w:pPr>
+              <w:pStyle w:val="af1"/>
+              <w:jc w:val="center"/>
+            </w:pPr>
+            <m:oMathPara>
+              <m:oMath>
+                <m:sSub>
+                  <m:sSubPr>
+                    <m:ctrlPr>
+                      <w:rPr>
+                        <w:rFonts w:ascii="Cambria Math" w:eastAsiaTheme="minorHAnsi" w:hAnsi="Cambria Math" w:cstheme="minorBidi"/>
+                        <w:i/>
+                        <w:iCs/>
+                        <w:szCs w:val="22"/>
+                        <w:lang w:eastAsia="en-US"/>
+                      </w:rPr>
+                    </m:ctrlPr>
+                  </m:sSubPr>
+                  <m:e>
+                    <m:r>
+                      <w:rPr>
+                        <w:rFonts w:ascii="Cambria Math" w:hAnsi="Cambria Math"/>
+                      </w:rPr>
+                      <m:t>a</m:t>
+                    </m:r>
+                  </m:e>
+                  <m:sub>
+                    <m:r>
+                      <w:rPr>
+                        <w:rFonts w:ascii="Cambria Math" w:hAnsi="Cambria Math"/>
+                      </w:rPr>
+                      <m:t>2</m:t>
+                    </m:r>
+                  </m:sub>
+                </m:sSub>
+              </m:oMath>
+            </m:oMathPara>
+          </w:p>
+        </w:tc>
+        <w:tc>
+          <w:tcPr>
+            <w:tcW w:w="1869" w:type="dxa"/>
+            <w:tcMar>
+              <w:top w:w="72" w:type="dxa"/>
+              <w:left w:w="72" w:type="dxa"/>
+              <w:bottom w:w="72" w:type="dxa"/>
+              <w:right w:w="72" w:type="dxa"/>
+            </w:tcMar>
+            <w:vAlign w:val="center"/>
+          </w:tcPr>
+          <w:p>
+            <w:pPr>
+              <w:pStyle w:val="af1"/>
+              <w:jc w:val="center"/>
+            </w:pPr>
+            <m:oMathPara>
+              <m:oMath>
+                <m:sSub>
+                  <m:sSubPr>
+                    <m:ctrlPr>
+                      <w:rPr>
+                        <w:rFonts w:ascii="Cambria Math" w:eastAsiaTheme="minorHAnsi" w:hAnsi="Cambria Math" w:cstheme="minorBidi"/>
+                        <w:i/>
+                        <w:iCs/>
+                        <w:szCs w:val="22"/>
+                        <w:lang w:eastAsia="en-US"/>
+                      </w:rPr>
+                    </m:ctrlPr>
+                  </m:sSubPr>
+                  <m:e>
+                    <m:r>
+                      <w:rPr>
+                        <w:rFonts w:ascii="Cambria Math" w:hAnsi="Cambria Math"/>
+                      </w:rPr>
+                      <m:t>a</m:t>
+                    </m:r>
+                  </m:e>
+                  <m:sub>
+                    <m:r>
+                      <w:rPr>
+                        <w:rFonts w:ascii="Cambria Math" w:hAnsi="Cambria Math"/>
+                      </w:rPr>
+                      <m:t>1</m:t>
+                    </m:r>
+                  </m:sub>
+                </m:sSub>
+              </m:oMath>
+            </m:oMathPara>
+          </w:p>
+        </w:tc>
+        <w:tc>
+          <w:tcPr>
+            <w:tcW w:w="1869" w:type="dxa"/>
+            <w:tcMar>
+              <w:top w:w="72" w:type="dxa"/>
+              <w:left w:w="72" w:type="dxa"/>
+              <w:bottom w:w="72" w:type="dxa"/>
+              <w:right w:w="72" w:type="dxa"/>
+            </w:tcMar>
+            <w:vAlign w:val="center"/>
+          </w:tcPr>
+          <w:p>
+            <w:pPr>
+              <w:pStyle w:val="af1"/>
+              <w:jc w:val="center"/>
+            </w:pPr>
+            <m:oMathPara>
+              <m:oMath>
+                <m:sSub>
+                  <m:sSubPr>
+                    <m:ctrlPr>
+                      <w:rPr>
+                        <w:rFonts w:ascii="Cambria Math" w:eastAsiaTheme="minorHAnsi" w:hAnsi="Cambria Math" w:cstheme="minorBidi"/>
+                        <w:i/>
+                        <w:iCs/>
+                        <w:szCs w:val="22"/>
+                        <w:lang w:eastAsia="en-US"/>
+                      </w:rPr>
+                    </m:ctrlPr>
+                  </m:sSubPr>
+                  <m:e>
+                    <m:r>
+                      <w:rPr>
+                        <w:rFonts w:ascii="Cambria Math" w:hAnsi="Cambria Math"/>
+                      </w:rPr>
+                      <m:t>a</m:t>
+                    </m:r>
+                  </m:e>
+                  <m:sub>
+                    <m:r>
+                      <w:rPr>
+                        <w:rFonts w:ascii="Cambria Math" w:hAnsi="Cambria Math"/>
+                      </w:rPr>
+                      <m:t>0</m:t>
+                    </m:r>
+                  </m:sub>
+                </m:sSub>
+              </m:oMath>
+            </m:oMathPara>
+          </w:p>
+        </w:tc>
+        <w:tc>
+          <w:tcPr>
+            <w:tcW w:w="1869" w:type="dxa"/>
+            <w:tcMar>
+              <w:top w:w="72" w:type="dxa"/>
+              <w:left w:w="72" w:type="dxa"/>
+              <w:bottom w:w="72" w:type="dxa"/>
+              <w:right w:w="72" w:type="dxa"/>
+            </w:tcMar>
+            <w:vAlign w:val="center"/>
+          </w:tcPr>
+          <w:p>
+            <w:pPr>
+              <w:pStyle w:val="af1"/>
+              <w:jc w:val="center"/>
+            </w:pPr>
+            <m:oMathPara>
+              <m:oMath>
+                <m:sSub>
+                  <m:sSubPr>
+                    <m:ctrlPr>
+                      <w:rPr>
+                        <w:rFonts w:ascii="Cambria Math" w:eastAsiaTheme="minorHAnsi" w:hAnsi="Cambria Math" w:cstheme="minorBidi"/>
+                        <w:i/>
+                        <w:iCs/>
+                        <w:szCs w:val="22"/>
+                        <w:lang w:eastAsia="en-US"/>
+                      </w:rPr>
+                    </m:ctrlPr>
+                  </m:sSubPr>
+                  <m:e>
+                    <m:r>
+                      <w:rPr>
+                        <w:rFonts w:ascii="Cambria Math" w:hAnsi="Cambria Math"/>
+                      </w:rPr>
+                      <m:t>y</m:t>
+                    </m:r>
+                  </m:e>
+                  <m:sub>
+                    <m:r>
+                      <w:rPr>
+                        <w:rFonts w:ascii="Cambria Math" w:hAnsi="Cambria Math"/>
+                      </w:rPr>
+                      <m:t>0</m:t>
+                    </m:r>
+                  </m:sub>
+                </m:sSub>
+              </m:oMath>
+            </m:oMathPara>
+          </w:p>
+        </w:tc>
+        <w:tc>
+          <w:tcPr>
+            <w:tcW w:w="1869" w:type="dxa"/>
+            <w:tcMar>
+              <w:top w:w="72" w:type="dxa"/>
+              <w:left w:w="72" w:type="dxa"/>
+              <w:bottom w:w="72" w:type="dxa"/>
+              <w:right w:w="72" w:type="dxa"/>
+            </w:tcMar>
+            <w:vAlign w:val="center"/>
+          </w:tcPr>
+          <w:p>
+            <w:pPr>
+              <w:pStyle w:val="af1"/>
+              <w:jc w:val="center"/>
+            </w:pPr>
+            <m:oMathPara>
+              <m:oMath>
+                <m:sSub>
+                  <m:sSubPr>
+                    <m:ctrlPr>
+                      <w:rPr>
+                        <w:rFonts w:ascii="Cambria Math" w:eastAsiaTheme="minorHAnsi" w:hAnsi="Cambria Math" w:cstheme="minorBidi"/>
+                        <w:i/>
+                        <w:iCs/>
+                        <w:szCs w:val="22"/>
+                        <w:lang w:eastAsia="en-US"/>
+                      </w:rPr>
+                    </m:ctrlPr>
+                  </m:sSubPr>
+                  <m:e>
+                    <m:r>
+                      <w:rPr>
+                        <w:rFonts w:ascii="Cambria Math" w:hAnsi="Cambria Math"/>
+                      </w:rPr>
+                      <m:t>y</m:t>
+                    </m:r>
+                  </m:e>
+                  <m:sub>
+                    <m:r>
+                      <w:rPr>
+                        <w:rFonts w:ascii="Cambria Math" w:hAnsi="Cambria Math"/>
+                      </w:rPr>
+                      <m:t>1</m:t>
+                    </m:r>
+                  </m:sub>
+                </m:sSub>
+              </m:oMath>
+            </m:oMathPara>
+          </w:p>
+        </w:tc>
+      </w:tr>
+      <w:tr>
+        <w:tc>
+          <w:tcPr>
+            <w:tcW w:w="1869" w:type="dxa"/>
+            <w:tcMar>
+              <w:top w:w="72" w:type="dxa"/>
+              <w:left w:w="72" w:type="dxa"/>
+              <w:bottom w:w="72" w:type="dxa"/>
+              <w:right w:w="72" w:type="dxa"/>
+            </w:tcMar>
+            <w:vAlign w:val="center"/>
+          </w:tcPr>
+          <w:p>
+            <w:pPr>
+              <w:pStyle w:val="af1"/>
+              <w:jc w:val="center"/>
+              <w:rPr>
+                <w:lang w:val="en-US"/>
+              </w:rPr>
+            </w:pPr>
+            <w:r>
+              <w:rPr>
+                <w:lang w:val="en-US"/>
+              </w:rPr>
+              <w:t>0</w:t>
+            </w:r>
+          </w:p>
+        </w:tc>
+        <w:tc>
+          <w:tcPr>
+            <w:tcW w:w="1869" w:type="dxa"/>
+            <w:tcMar>
+              <w:top w:w="72" w:type="dxa"/>
+              <w:left w:w="72" w:type="dxa"/>
+              <w:bottom w:w="72" w:type="dxa"/>
+              <w:right w:w="72" w:type="dxa"/>
+            </w:tcMar>
+            <w:vAlign w:val="center"/>
+          </w:tcPr>
+          <w:p>
+            <w:pPr>
+              <w:pStyle w:val="af1"/>
+              <w:jc w:val="center"/>
+              <w:rPr>
+                <w:lang w:val="en-US"/>
+              </w:rPr>
+            </w:pPr>
+            <w:r>
+              <w:rPr>
+                <w:lang w:val="en-US"/>
+              </w:rPr>
+              <w:t>0</w:t>
+            </w:r>
+          </w:p>
+        </w:tc>
+        <w:tc>
+          <w:tcPr>
+            <w:tcW w:w="1869" w:type="dxa"/>
+            <w:tcMar>
+              <w:top w:w="72" w:type="dxa"/>
+              <w:left w:w="72" w:type="dxa"/>
+              <w:bottom w:w="72" w:type="dxa"/>
+              <w:right w:w="72" w:type="dxa"/>
+            </w:tcMar>
+            <w:vAlign w:val="center"/>
+          </w:tcPr>
+          <w:p>
+            <w:pPr>
+              <w:pStyle w:val="af1"/>
+              <w:jc w:val="center"/>
+              <w:rPr>
+                <w:lang w:val="en-US"/>
+              </w:rPr>
+            </w:pPr>
+            <w:r>
+              <w:rPr>
+                <w:lang w:val="en-US"/>
+              </w:rPr>
+              <w:t>0</w:t>
+            </w:r>
+          </w:p>
+        </w:tc>
+        <w:tc>
+          <w:tcPr>
+            <w:tcW w:w="1869" w:type="dxa"/>
+            <w:tcMar>
+              <w:top w:w="72" w:type="dxa"/>
+              <w:left w:w="72" w:type="dxa"/>
+              <w:bottom w:w="72" w:type="dxa"/>
+              <w:right w:w="72" w:type="dxa"/>
+            </w:tcMar>
+            <w:vAlign w:val="center"/>
+          </w:tcPr>
+          <w:p>
+            <w:pPr>
+              <w:pStyle w:val="af1"/>
+              <w:jc w:val="center"/>
+              <w:rPr>
+                <w:lang w:val="en-US"/>
+              </w:rPr>
+            </w:pPr>
+            <w:r>
+              <w:rPr>
+                <w:lang w:val="en-US"/>
+              </w:rPr>
+              <w:t>1</w:t>
+            </w:r>
+          </w:p>
+        </w:tc>
+        <w:tc>
+          <w:tcPr>
+            <w:tcW w:w="1869" w:type="dxa"/>
+            <w:tcMar>
+              <w:top w:w="72" w:type="dxa"/>
+              <w:left w:w="72" w:type="dxa"/>
+              <w:bottom w:w="72" w:type="dxa"/>
+              <w:right w:w="72" w:type="dxa"/>
+            </w:tcMar>
+            <w:vAlign w:val="center"/>
+          </w:tcPr>
+          <w:p>
+            <w:pPr>
+              <w:pStyle w:val="af1"/>
+              <w:jc w:val="center"/>
+              <w:rPr>
+                <w:lang w:val="en-US"/>
+              </w:rPr>
+            </w:pPr>
+            <w:r>
+              <w:rPr>
+                <w:lang w:val="en-US"/>
+              </w:rPr>
+              <w:t>0</w:t>
+            </w:r>
+          </w:p>
+        </w:tc>
+      </w:tr>
+      <w:tr>
+        <w:tc>
+          <w:tcPr>
+            <w:tcW w:w="1869" w:type="dxa"/>
+            <w:tcMar>
+              <w:top w:w="72" w:type="dxa"/>
+              <w:left w:w="72" w:type="dxa"/>
+              <w:bottom w:w="72" w:type="dxa"/>
+              <w:right w:w="72" w:type="dxa"/>
+            </w:tcMar>
+          </w:tcPr>
+          <w:p>
+            <w:pPr>
+              <w:pStyle w:val="af1"/>
+              <w:jc w:val="center"/>
+            </w:pPr>
+            <w:r>
+              <w:rPr>
+                <w:lang w:val="en-US"/>
+              </w:rPr>
+              <w:t>0</w:t>
+            </w:r>
+          </w:p>
+        </w:tc>
+        <w:tc>
+          <w:tcPr>
+            <w:tcW w:w="1869" w:type="dxa"/>
+            <w:tcMar>
+              <w:top w:w="72" w:type="dxa"/>
+              <w:left w:w="72" w:type="dxa"/>
+              <w:bottom w:w="72" w:type="dxa"/>
+              <w:right w:w="72" w:type="dxa"/>
+            </w:tcMar>
+            <w:vAlign w:val="center"/>
+          </w:tcPr>
+          <w:p>
+            <w:pPr>
+              <w:pStyle w:val="af1"/>
+              <w:jc w:val="center"/>
+              <w:rPr>
+                <w:lang w:val="en-US"/>
+              </w:rPr>
+            </w:pPr>
+            <w:r>
+              <w:rPr>
+                <w:lang w:val="en-US"/>
+              </w:rPr>
+              <w:t>0</w:t>
+            </w:r>
+          </w:p>
+        </w:tc>
+        <w:tc>
+          <w:tcPr>
+            <w:tcW w:w="1869" w:type="dxa"/>
+            <w:tcMar>
+              <w:top w:w="72" w:type="dxa"/>
+              <w:left w:w="72" w:type="dxa"/>
+              <w:bottom w:w="72" w:type="dxa"/>
+              <w:right w:w="72" w:type="dxa"/>
+            </w:tcMar>
+            <w:vAlign w:val="center"/>
+          </w:tcPr>
+          <w:p>
+            <w:pPr>
+              <w:pStyle w:val="af1"/>
+              <w:jc w:val="center"/>
+              <w:rPr>
+                <w:lang w:val="en-US"/>
+              </w:rPr>
+            </w:pPr>
+            <w:r>
+              <w:rPr>
+                <w:lang w:val="en-US"/>
+              </w:rPr>
+              <w:t>1</w:t>
+            </w:r>
+          </w:p>
+        </w:tc>
+        <w:tc>
+          <w:tcPr>
+            <w:tcW w:w="1869" w:type="dxa"/>
+            <w:tcMar>
+              <w:top w:w="72" w:type="dxa"/>
+              <w:left w:w="72" w:type="dxa"/>
+              <w:bottom w:w="72" w:type="dxa"/>
+              <w:right w:w="72" w:type="dxa"/>
+            </w:tcMar>
+            <w:vAlign w:val="center"/>
+          </w:tcPr>
+          <w:p>
+            <w:pPr>
+              <w:pStyle w:val="af1"/>
+              <w:jc w:val="center"/>
+              <w:rPr>
+                <w:lang w:val="en-US"/>
+              </w:rPr>
+            </w:pPr>
+            <w:r>
+              <w:rPr>
+                <w:lang w:val="en-US"/>
+              </w:rPr>
+              <w:t>0</w:t>
+            </w:r>
+          </w:p>
+        </w:tc>
+        <w:tc>
+          <w:tcPr>
+            <w:tcW w:w="1869" w:type="dxa"/>
+            <w:tcMar>
+              <w:top w:w="72" w:type="dxa"/>
+              <w:left w:w="72" w:type="dxa"/>
+              <w:bottom w:w="72" w:type="dxa"/>
+              <w:right w:w="72" w:type="dxa"/>
+            </w:tcMar>
+            <w:vAlign w:val="center"/>
+          </w:tcPr>
+          <w:p>
+            <w:pPr>
+              <w:pStyle w:val="af1"/>
+              <w:jc w:val="center"/>
+              <w:rPr>
+                <w:lang w:val="en-US"/>
+              </w:rPr>
+            </w:pPr>
+            <w:r>
+              <w:rPr>
+                <w:lang w:val="en-US"/>
+              </w:rPr>
+              <w:t>1</w:t>
+            </w:r>
+          </w:p>
+        </w:tc>
+      </w:tr>
+      <w:tr>
+        <w:tc>
+          <w:tcPr>
+            <w:tcW w:w="1869" w:type="dxa"/>
+            <w:tcMar>
+              <w:top w:w="72" w:type="dxa"/>
+              <w:left w:w="72" w:type="dxa"/>
+              <w:bottom w:w="72" w:type="dxa"/>
+              <w:right w:w="72" w:type="dxa"/>
+            </w:tcMar>
+          </w:tcPr>
+          <w:p>
+            <w:pPr>
+              <w:pStyle w:val="af1"/>
+              <w:jc w:val="center"/>
+            </w:pPr>
+            <w:r>
+              <w:rPr>
+                <w:lang w:val="en-US"/>
+              </w:rPr>
+              <w:t>0</w:t>
+            </w:r>
+          </w:p>
+        </w:tc>
+        <w:tc>
+          <w:tcPr>
+            <w:tcW w:w="1869" w:type="dxa"/>
+            <w:tcMar>
+              <w:top w:w="72" w:type="dxa"/>
+              <w:left w:w="72" w:type="dxa"/>
+              <w:bottom w:w="72" w:type="dxa"/>
+              <w:right w:w="72" w:type="dxa"/>
+            </w:tcMar>
+            <w:vAlign w:val="center"/>
+          </w:tcPr>
+          <w:p>
+            <w:pPr>
+              <w:pStyle w:val="af1"/>
+              <w:jc w:val="center"/>
+              <w:rPr>
+                <w:lang w:val="en-US"/>
+              </w:rPr>
+            </w:pPr>
+            <w:r>
+              <w:rPr>
+                <w:lang w:val="en-US"/>
+              </w:rPr>
+              <w:t>1</w:t>
+            </w:r>
+          </w:p>
+        </w:tc>
+        <w:tc>
+          <w:tcPr>
+            <w:tcW w:w="1869" w:type="dxa"/>
+            <w:tcMar>
+              <w:top w:w="72" w:type="dxa"/>
+              <w:left w:w="72" w:type="dxa"/>
+              <w:bottom w:w="72" w:type="dxa"/>
+              <w:right w:w="72" w:type="dxa"/>
+            </w:tcMar>
+            <w:vAlign w:val="center"/>
+          </w:tcPr>
+          <w:p>
+            <w:pPr>
+              <w:pStyle w:val="af1"/>
+              <w:jc w:val="center"/>
+            </w:pPr>
+            <w:r>
+              <w:rPr>
+                <w:lang w:val="en-US"/>
+              </w:rPr>
+              <w:t>0</w:t>
+            </w:r>
+          </w:p>
+        </w:tc>
+        <w:tc>
+          <w:tcPr>
+            <w:tcW w:w="1869" w:type="dxa"/>
+            <w:tcMar>
+              <w:top w:w="72" w:type="dxa"/>
+              <w:left w:w="72" w:type="dxa"/>
+              <w:bottom w:w="72" w:type="dxa"/>
+              <w:right w:w="72" w:type="dxa"/>
+            </w:tcMar>
+            <w:vAlign w:val="center"/>
+          </w:tcPr>
+          <w:p>
+            <w:pPr>
+              <w:pStyle w:val="af1"/>
+              <w:jc w:val="center"/>
+              <w:rPr>
+                <w:lang w:val="en-US"/>
+              </w:rPr>
+            </w:pPr>
+            <w:r>
+              <w:rPr>
+                <w:lang w:val="en-US"/>
+              </w:rPr>
+              <w:t>1</w:t>
+            </w:r>
+          </w:p>
+        </w:tc>
+        <w:tc>
+          <w:tcPr>
+            <w:tcW w:w="1869" w:type="dxa"/>
+            <w:tcMar>
+              <w:top w:w="72" w:type="dxa"/>
+              <w:left w:w="72" w:type="dxa"/>
+              <w:bottom w:w="72" w:type="dxa"/>
+              <w:right w:w="72" w:type="dxa"/>
+            </w:tcMar>
+            <w:vAlign w:val="center"/>
+          </w:tcPr>
+          <w:p>
+            <w:pPr>
+              <w:pStyle w:val="af1"/>
+              <w:jc w:val="center"/>
+              <w:rPr>
+                <w:lang w:val="en-US"/>
+              </w:rPr>
+            </w:pPr>
+            <w:r>
+              <w:rPr>
+                <w:lang w:val="en-US"/>
+              </w:rPr>
+              <w:t>1</w:t>
+            </w:r>
+          </w:p>
+        </w:tc>
+      </w:tr>
+      <w:tr>
+        <w:tc>
+          <w:tcPr>
+            <w:tcW w:w="1869" w:type="dxa"/>
+            <w:tcMar>
+              <w:top w:w="72" w:type="dxa"/>
+              <w:left w:w="72" w:type="dxa"/>
+              <w:bottom w:w="72" w:type="dxa"/>
+              <w:right w:w="72" w:type="dxa"/>
+            </w:tcMar>
+          </w:tcPr>
+          <w:p>
+            <w:pPr>
+              <w:pStyle w:val="af1"/>
+              <w:jc w:val="center"/>
+            </w:pPr>
+            <w:r>
+              <w:rPr>
+                <w:lang w:val="en-US"/>
+              </w:rPr>
+              <w:t>0</w:t>
+            </w:r>
+          </w:p>
+        </w:tc>
+        <w:tc>
+          <w:tcPr>
+            <w:tcW w:w="1869" w:type="dxa"/>
+            <w:tcMar>
+              <w:top w:w="72" w:type="dxa"/>
+              <w:left w:w="72" w:type="dxa"/>
+              <w:bottom w:w="72" w:type="dxa"/>
+              <w:right w:w="72" w:type="dxa"/>
+            </w:tcMar>
+            <w:vAlign w:val="center"/>
+          </w:tcPr>
+          <w:p>
+            <w:pPr>
+              <w:pStyle w:val="af1"/>
+              <w:jc w:val="center"/>
+              <w:rPr>
+                <w:lang w:val="en-US"/>
+              </w:rPr>
+            </w:pPr>
+            <w:r>
+              <w:rPr>
+                <w:lang w:val="en-US"/>
+              </w:rPr>
+              <w:t>1</w:t>
+            </w:r>
+          </w:p>
+        </w:tc>
+        <w:tc>
+          <w:tcPr>
+            <w:tcW w:w="1869" w:type="dxa"/>
+            <w:tcMar>
+              <w:top w:w="72" w:type="dxa"/>
+              <w:left w:w="72" w:type="dxa"/>
+              <w:bottom w:w="72" w:type="dxa"/>
+              <w:right w:w="72" w:type="dxa"/>
+            </w:tcMar>
+            <w:vAlign w:val="center"/>
+          </w:tcPr>
+          <w:p>
+            <w:pPr>
+              <w:pStyle w:val="af1"/>
+              <w:jc w:val="center"/>
+              <w:rPr>
+                <w:lang w:val="en-US"/>
+              </w:rPr>
+            </w:pPr>
+            <w:r>
+              <w:rPr>
+                <w:lang w:val="en-US"/>
+              </w:rPr>
+              <w:t>1</w:t>
+            </w:r>
+          </w:p>
+        </w:tc>
+        <w:tc>
+          <w:tcPr>
+            <w:tcW w:w="1869" w:type="dxa"/>
+            <w:tcMar>
+              <w:top w:w="72" w:type="dxa"/>
+              <w:left w:w="72" w:type="dxa"/>
+              <w:bottom w:w="72" w:type="dxa"/>
+              <w:right w:w="72" w:type="dxa"/>
+            </w:tcMar>
+            <w:vAlign w:val="center"/>
+          </w:tcPr>
+          <w:p>
+            <w:pPr>
+              <w:pStyle w:val="af1"/>
+              <w:jc w:val="center"/>
+              <w:rPr>
+                <w:lang w:val="en-US"/>
+              </w:rPr>
+            </w:pPr>
+            <w:r>
+              <w:rPr>
+                <w:lang w:val="en-US"/>
+              </w:rPr>
+              <w:t>1</w:t>
+            </w:r>
+          </w:p>
+        </w:tc>
+        <w:tc>
+          <w:tcPr>
+            <w:tcW w:w="1869" w:type="dxa"/>
+            <w:tcMar>
+              <w:top w:w="72" w:type="dxa"/>
+              <w:left w:w="72" w:type="dxa"/>
+              <w:bottom w:w="72" w:type="dxa"/>
+              <w:right w:w="72" w:type="dxa"/>
+            </w:tcMar>
+            <w:vAlign w:val="center"/>
+          </w:tcPr>
+          <w:p>
+            <w:pPr>
+              <w:pStyle w:val="af1"/>
+              <w:jc w:val="center"/>
+              <w:rPr>
+                <w:lang w:val="en-US"/>
+              </w:rPr>
+            </w:pPr>
+            <w:r>
+              <w:rPr>
+                <w:lang w:val="en-US"/>
+              </w:rPr>
+              <w:t>0</w:t>
+            </w:r>
+          </w:p>
+        </w:tc>
+      </w:tr>
+      <w:tr>
+        <w:tc>
+          <w:tcPr>
+            <w:tcW w:w="1869" w:type="dxa"/>
+            <w:tcMar>
+              <w:top w:w="72" w:type="dxa"/>
+              <w:left w:w="72" w:type="dxa"/>
+              <w:bottom w:w="72" w:type="dxa"/>
+              <w:right w:w="72" w:type="dxa"/>
+            </w:tcMar>
+            <w:vAlign w:val="center"/>
+          </w:tcPr>
+          <w:p>
+            <w:pPr>
+              <w:pStyle w:val="af1"/>
+              <w:jc w:val="center"/>
+              <w:rPr>
+                <w:lang w:val="en-US"/>
+              </w:rPr>
+            </w:pPr>
+            <w:r>
+              <w:rPr>
+                <w:lang w:val="en-US"/>
+              </w:rPr>
+              <w:t>1</w:t>
+            </w:r>
+          </w:p>
+        </w:tc>
+        <w:tc>
+          <w:tcPr>
+            <w:tcW w:w="1869" w:type="dxa"/>
+            <w:tcMar>
+              <w:top w:w="72" w:type="dxa"/>
+              <w:left w:w="72" w:type="dxa"/>
+              <w:bottom w:w="72" w:type="dxa"/>
+              <w:right w:w="72" w:type="dxa"/>
+            </w:tcMar>
+          </w:tcPr>
+          <w:p>
+            <w:pPr>
+              <w:pStyle w:val="af1"/>
+              <w:jc w:val="center"/>
+            </w:pPr>
+            <w:r>
+              <w:rPr>
+                <w:lang w:val="en-US"/>
+              </w:rPr>
+              <w:t>0</w:t>
+            </w:r>
+          </w:p>
+        </w:tc>
+        <w:tc>
+          <w:tcPr>
+            <w:tcW w:w="1869" w:type="dxa"/>
+            <w:tcMar>
+              <w:top w:w="72" w:type="dxa"/>
+              <w:left w:w="72" w:type="dxa"/>
+              <w:bottom w:w="72" w:type="dxa"/>
+              <w:right w:w="72" w:type="dxa"/>
+            </w:tcMar>
+            <w:vAlign w:val="center"/>
+          </w:tcPr>
+          <w:p>
+            <w:pPr>
+              <w:pStyle w:val="af1"/>
+              <w:jc w:val="center"/>
+            </w:pPr>
+            <w:r>
+              <w:rPr>
+                <w:lang w:val="en-US"/>
+              </w:rPr>
+              <w:t>0</w:t>
+            </w:r>
+          </w:p>
+        </w:tc>
+        <w:tc>
+          <w:tcPr>
+            <w:tcW w:w="1869" w:type="dxa"/>
+            <w:tcMar>
+              <w:top w:w="72" w:type="dxa"/>
+              <w:left w:w="72" w:type="dxa"/>
+              <w:bottom w:w="72" w:type="dxa"/>
+              <w:right w:w="72" w:type="dxa"/>
+            </w:tcMar>
+            <w:vAlign w:val="center"/>
+          </w:tcPr>
+          <w:p>
+            <w:pPr>
+              <w:pStyle w:val="af1"/>
+              <w:jc w:val="center"/>
+              <w:rPr>
+                <w:lang w:val="en-US"/>
+              </w:rPr>
+            </w:pPr>
+            <w:r>
+              <w:rPr>
+                <w:lang w:val="en-US"/>
+              </w:rPr>
+              <w:t>0</w:t>
+            </w:r>
+          </w:p>
+        </w:tc>
+        <w:tc>
+          <w:tcPr>
+            <w:tcW w:w="1869" w:type="dxa"/>
+            <w:tcMar>
+              <w:top w:w="72" w:type="dxa"/>
+              <w:left w:w="72" w:type="dxa"/>
+              <w:bottom w:w="72" w:type="dxa"/>
+              <w:right w:w="72" w:type="dxa"/>
+            </w:tcMar>
+            <w:vAlign w:val="center"/>
+          </w:tcPr>
+          <w:p>
+            <w:pPr>
+              <w:pStyle w:val="af1"/>
+              <w:jc w:val="center"/>
+              <w:rPr>
+                <w:lang w:val="en-US"/>
+              </w:rPr>
+            </w:pPr>
+            <w:r>
+              <w:rPr>
+                <w:lang w:val="en-US"/>
+              </w:rPr>
+              <w:t>1</w:t>
+            </w:r>
+          </w:p>
+        </w:tc>
+      </w:tr>
+      <w:tr>
+        <w:tc>
+          <w:tcPr>
+            <w:tcW w:w="1869" w:type="dxa"/>
+            <w:tcMar>
+              <w:top w:w="72" w:type="dxa"/>
+              <w:left w:w="72" w:type="dxa"/>
+              <w:bottom w:w="72" w:type="dxa"/>
+              <w:right w:w="72" w:type="dxa"/>
+            </w:tcMar>
+            <w:vAlign w:val="center"/>
+          </w:tcPr>
+          <w:p>
+            <w:pPr>
+              <w:pStyle w:val="af1"/>
+              <w:jc w:val="center"/>
+              <w:rPr>
+                <w:lang w:val="en-US"/>
+              </w:rPr>
+            </w:pPr>
+            <w:r>
+              <w:rPr>
+                <w:lang w:val="en-US"/>
+              </w:rPr>
+              <w:t>1</w:t>
+            </w:r>
+          </w:p>
+        </w:tc>
+        <w:tc>
+          <w:tcPr>
+            <w:tcW w:w="1869" w:type="dxa"/>
+            <w:tcMar>
+              <w:top w:w="72" w:type="dxa"/>
+              <w:left w:w="72" w:type="dxa"/>
+              <w:bottom w:w="72" w:type="dxa"/>
+              <w:right w:w="72" w:type="dxa"/>
+            </w:tcMar>
+          </w:tcPr>
+          <w:p>
+            <w:pPr>
+              <w:pStyle w:val="af1"/>
+              <w:jc w:val="center"/>
+            </w:pPr>
+            <w:r>
+              <w:rPr>
+                <w:lang w:val="en-US"/>
+              </w:rPr>
+              <w:t>0</w:t>
+            </w:r>
+          </w:p>
+        </w:tc>
+        <w:tc>
+          <w:tcPr>
+            <w:tcW w:w="1869" w:type="dxa"/>
+            <w:tcMar>
+              <w:top w:w="72" w:type="dxa"/>
+              <w:left w:w="72" w:type="dxa"/>
+              <w:bottom w:w="72" w:type="dxa"/>
+              <w:right w:w="72" w:type="dxa"/>
+            </w:tcMar>
+            <w:vAlign w:val="center"/>
+          </w:tcPr>
+          <w:p>
+            <w:pPr>
+              <w:pStyle w:val="af1"/>
+              <w:jc w:val="center"/>
+              <w:rPr>
+                <w:lang w:val="en-US"/>
+              </w:rPr>
+            </w:pPr>
+            <w:r>
+              <w:rPr>
+                <w:lang w:val="en-US"/>
+              </w:rPr>
+              <w:t>1</w:t>
+            </w:r>
+          </w:p>
+        </w:tc>
+        <w:tc>
+          <w:tcPr>
+            <w:tcW w:w="1869" w:type="dxa"/>
+            <w:tcMar>
+              <w:top w:w="72" w:type="dxa"/>
+              <w:left w:w="72" w:type="dxa"/>
+              <w:bottom w:w="72" w:type="dxa"/>
+              <w:right w:w="72" w:type="dxa"/>
+            </w:tcMar>
+            <w:vAlign w:val="center"/>
+          </w:tcPr>
+          <w:p>
+            <w:pPr>
+              <w:pStyle w:val="af1"/>
+              <w:jc w:val="center"/>
+              <w:rPr>
+                <w:lang w:val="en-US"/>
+              </w:rPr>
+            </w:pPr>
+            <w:r>
+              <w:rPr>
+                <w:lang w:val="en-US"/>
+              </w:rPr>
+              <w:t>0</w:t>
+            </w:r>
+          </w:p>
+        </w:tc>
+        <w:tc>
+          <w:tcPr>
+            <w:tcW w:w="1869" w:type="dxa"/>
+            <w:tcMar>
+              <w:top w:w="72" w:type="dxa"/>
+              <w:left w:w="72" w:type="dxa"/>
+              <w:bottom w:w="72" w:type="dxa"/>
+              <w:right w:w="72" w:type="dxa"/>
+            </w:tcMar>
+            <w:vAlign w:val="center"/>
+          </w:tcPr>
+          <w:p>
+            <w:pPr>
+              <w:pStyle w:val="af1"/>
+              <w:jc w:val="center"/>
+              <w:rPr>
+                <w:lang w:val="en-US"/>
+              </w:rPr>
+            </w:pPr>
+            <w:r>
+              <w:rPr>
+                <w:lang w:val="en-US"/>
+              </w:rPr>
+              <w:t>0</w:t>
+            </w:r>
+          </w:p>
+        </w:tc>
+      </w:tr>
+      <w:tr>
+        <w:tc>
+          <w:tcPr>
+            <w:tcW w:w="1869" w:type="dxa"/>
+            <w:tcMar>
+              <w:top w:w="72" w:type="dxa"/>
+              <w:left w:w="72" w:type="dxa"/>
+              <w:bottom w:w="72" w:type="dxa"/>
+              <w:right w:w="72" w:type="dxa"/>
+            </w:tcMar>
+            <w:vAlign w:val="center"/>
+          </w:tcPr>
+          <w:p>
+            <w:pPr>
+              <w:pStyle w:val="af1"/>
+              <w:jc w:val="center"/>
+              <w:rPr>
+                <w:lang w:val="en-US"/>
+              </w:rPr>
+            </w:pPr>
+            <w:r>
+              <w:rPr>
+                <w:lang w:val="en-US"/>
+              </w:rPr>
+              <w:t>1</w:t>
+            </w:r>
+          </w:p>
+        </w:tc>
+        <w:tc>
+          <w:tcPr>
+            <w:tcW w:w="1869" w:type="dxa"/>
+            <w:tcMar>
+              <w:top w:w="72" w:type="dxa"/>
+              <w:left w:w="72" w:type="dxa"/>
+              <w:bottom w:w="72" w:type="dxa"/>
+              <w:right w:w="72" w:type="dxa"/>
+            </w:tcMar>
+            <w:vAlign w:val="center"/>
+          </w:tcPr>
+          <w:p>
+            <w:pPr>
+              <w:pStyle w:val="af1"/>
+              <w:jc w:val="center"/>
+              <w:rPr>
+                <w:lang w:val="en-US"/>
+              </w:rPr>
+            </w:pPr>
+            <w:r>
+              <w:rPr>
+                <w:lang w:val="en-US"/>
+              </w:rPr>
+              <w:t>1</w:t>
+            </w:r>
+          </w:p>
+        </w:tc>
+        <w:tc>
+          <w:tcPr>
+            <w:tcW w:w="1869" w:type="dxa"/>
+            <w:tcMar>
+              <w:top w:w="72" w:type="dxa"/>
+              <w:left w:w="72" w:type="dxa"/>
+              <w:bottom w:w="72" w:type="dxa"/>
+              <w:right w:w="72" w:type="dxa"/>
+            </w:tcMar>
+            <w:vAlign w:val="center"/>
+          </w:tcPr>
+          <w:p>
+            <w:pPr>
+              <w:pStyle w:val="af1"/>
+              <w:jc w:val="center"/>
+            </w:pPr>
+            <w:r>
+              <w:rPr>
+                <w:lang w:val="en-US"/>
+              </w:rPr>
+              <w:t>0</w:t>
+            </w:r>
+          </w:p>
+        </w:tc>
+        <w:tc>
+          <w:tcPr>
+            <w:tcW w:w="1869" w:type="dxa"/>
+            <w:tcMar>
+              <w:top w:w="72" w:type="dxa"/>
+              <w:left w:w="72" w:type="dxa"/>
+              <w:bottom w:w="72" w:type="dxa"/>
+              <w:right w:w="72" w:type="dxa"/>
+            </w:tcMar>
+            <w:vAlign w:val="center"/>
+          </w:tcPr>
+          <w:p>
+            <w:pPr>
+              <w:pStyle w:val="af1"/>
+              <w:jc w:val="center"/>
+              <w:rPr>
+                <w:lang w:val="en-US"/>
+              </w:rPr>
+            </w:pPr>
+            <w:r>
+              <w:rPr>
+                <w:lang w:val="en-US"/>
+              </w:rPr>
+              <w:t>1</w:t>
+            </w:r>
+          </w:p>
+        </w:tc>
+        <w:tc>
+          <w:tcPr>
+            <w:tcW w:w="1869" w:type="dxa"/>
+            <w:tcMar>
+              <w:top w:w="72" w:type="dxa"/>
+              <w:left w:w="72" w:type="dxa"/>
+              <w:bottom w:w="72" w:type="dxa"/>
+              <w:right w:w="72" w:type="dxa"/>
+            </w:tcMar>
+            <w:vAlign w:val="center"/>
+          </w:tcPr>
+          <w:p>
+            <w:pPr>
+              <w:pStyle w:val="af1"/>
+              <w:jc w:val="center"/>
+              <w:rPr>
+                <w:lang w:val="en-US"/>
+              </w:rPr>
+            </w:pPr>
+            <w:r>
+              <w:rPr>
+                <w:lang w:val="en-US"/>
+              </w:rPr>
+              <w:t>0</w:t>
+            </w:r>
+          </w:p>
+        </w:tc>
+      </w:tr>
+      <w:tr>
+        <w:tc>
+          <w:tcPr>
+            <w:tcW w:w="1869" w:type="dxa"/>
+            <w:tcMar>
+              <w:top w:w="72" w:type="dxa"/>
+              <w:left w:w="72" w:type="dxa"/>
+              <w:bottom w:w="72" w:type="dxa"/>
+              <w:right w:w="72" w:type="dxa"/>
+            </w:tcMar>
+            <w:vAlign w:val="center"/>
+          </w:tcPr>
+          <w:p>
+            <w:pPr>
+              <w:pStyle w:val="af1"/>
+              <w:jc w:val="center"/>
+              <w:rPr>
+                <w:lang w:val="en-US"/>
+              </w:rPr>
+            </w:pPr>
+            <w:r>
+              <w:rPr>
+                <w:lang w:val="en-US"/>
+              </w:rPr>
+              <w:t>1</w:t>
+            </w:r>
+          </w:p>
+        </w:tc>
+        <w:tc>
+          <w:tcPr>
+            <w:tcW w:w="1869" w:type="dxa"/>
+            <w:tcMar>
+              <w:top w:w="72" w:type="dxa"/>
+              <w:left w:w="72" w:type="dxa"/>
+              <w:bottom w:w="72" w:type="dxa"/>
+              <w:right w:w="72" w:type="dxa"/>
+            </w:tcMar>
+            <w:vAlign w:val="center"/>
+          </w:tcPr>
+          <w:p>
+            <w:pPr>
+              <w:pStyle w:val="af1"/>
+              <w:jc w:val="center"/>
+              <w:rPr>
+                <w:lang w:val="en-US"/>
+              </w:rPr>
+            </w:pPr>
+            <w:r>
+              <w:rPr>
+                <w:lang w:val="en-US"/>
+              </w:rPr>
+              <w:t>1</w:t>
+            </w:r>
+          </w:p>
+        </w:tc>
+        <w:tc>
+          <w:tcPr>
+            <w:tcW w:w="1869" w:type="dxa"/>
+            <w:tcMar>
+              <w:top w:w="72" w:type="dxa"/>
+              <w:left w:w="72" w:type="dxa"/>
+              <w:bottom w:w="72" w:type="dxa"/>
+              <w:right w:w="72" w:type="dxa"/>
+            </w:tcMar>
+            <w:vAlign w:val="center"/>
+          </w:tcPr>
+          <w:p>
+            <w:pPr>
+              <w:pStyle w:val="af1"/>
+              <w:jc w:val="center"/>
+              <w:rPr>
+                <w:lang w:val="en-US"/>
+              </w:rPr>
+            </w:pPr>
+            <w:r>
+              <w:rPr>
+                <w:lang w:val="en-US"/>
+              </w:rPr>
+              <w:t>1</w:t>
+            </w:r>
+          </w:p>
+        </w:tc>
+        <w:tc>
+          <w:tcPr>
+            <w:tcW w:w="1869" w:type="dxa"/>
+            <w:tcMar>
+              <w:top w:w="72" w:type="dxa"/>
+              <w:left w:w="72" w:type="dxa"/>
+              <w:bottom w:w="72" w:type="dxa"/>
+              <w:right w:w="72" w:type="dxa"/>
+            </w:tcMar>
+            <w:vAlign w:val="center"/>
+          </w:tcPr>
+          <w:p>
+            <w:pPr>
+              <w:pStyle w:val="af1"/>
+              <w:jc w:val="center"/>
+              <w:rPr>
+                <w:lang w:val="en-US"/>
+              </w:rPr>
+            </w:pPr>
+            <w:r>
+              <w:rPr>
+                <w:lang w:val="en-US"/>
+              </w:rPr>
+              <w:t>1</w:t>
+            </w:r>
+          </w:p>
+        </w:tc>
+        <w:tc>
+          <w:tcPr>
+            <w:tcW w:w="1869" w:type="dxa"/>
+            <w:tcMar>
+              <w:top w:w="72" w:type="dxa"/>
+              <w:left w:w="72" w:type="dxa"/>
+              <w:bottom w:w="72" w:type="dxa"/>
+              <w:right w:w="72" w:type="dxa"/>
+            </w:tcMar>
+            <w:vAlign w:val="center"/>
+          </w:tcPr>
+          <w:p>
+            <w:pPr>
+              <w:pStyle w:val="af1"/>
+              <w:jc w:val="center"/>
+              <w:rPr>
+                <w:lang w:val="en-US"/>
+              </w:rPr>
+            </w:pPr>
+            <w:r>
+              <w:rPr>
+                <w:lang w:val="en-US"/>
+              </w:rPr>
+              <w:t>1</w:t>
+            </w:r>
+          </w:p>
+        </w:tc>
+      </w:tr>
+    </w:tbl>
+    <w:p>
+      <w:pPr>
+        <w:rPr>
+          <w:iCs/>
+        </w:rPr>
+      </w:pPr>
+    </w:p>
+    <w:p/>
+    <w:p/>
+    <w:p/>
+    <w:p/>
+    <w:p/>
+    <w:p/>
+    <w:p/>
+    <w:p/>
+    <w:p/>
+    <w:p/>
+    <w:p/>
+    <w:p/>
+    <w:p>
+      <w:pPr>
+        <w:pStyle w:val="1"/>
+      </w:pPr>
+      <w:bookmarkStart w:id="37" w:name="_Toc131316616"/>
+      <w:proofErr w:type="spellStart"/>
+      <w:r>
+        <w:t>Последовательстная</w:t>
+      </w:r>
+      <w:proofErr w:type="spellEnd"/>
+      <w:r>
+        <w:t xml:space="preserve"> логика</w:t>
+      </w:r>
+      <w:r>
+        <w:t xml:space="preserve"> (логика с памятью)</w:t>
+      </w:r>
+      <w:bookmarkEnd w:id="37"/>
+    </w:p>
+    <w:p>
+      <w:r>
+        <w:t xml:space="preserve">В чём отличие от комбинационной логики? Шо </w:t>
+      </w:r>
+      <w:proofErr w:type="spellStart"/>
+      <w:r>
+        <w:t>це</w:t>
+      </w:r>
+      <w:proofErr w:type="spellEnd"/>
+      <w:r>
+        <w:t xml:space="preserve"> </w:t>
+      </w:r>
+      <w:proofErr w:type="spellStart"/>
+      <w:r>
+        <w:t>таке</w:t>
+      </w:r>
+      <w:proofErr w:type="spellEnd"/>
+      <w:r>
+        <w:t>?</w:t>
+      </w:r>
+    </w:p>
+    <w:p>
+      <w:pPr>
         <w:ind w:firstLine="0"/>
         <w:jc w:val="left"/>
       </w:pPr>
@@ -22205,7 +25368,7 @@
       <w:pPr>
         <w:pStyle w:val="2"/>
       </w:pPr>
-      <w:bookmarkStart w:id="37" w:name="_Toc131316617"/>
+      <w:bookmarkStart w:id="38" w:name="_Toc131316617"/>
       <w:r>
         <w:rPr>
           <w:lang w:val="en-US"/>
@@ -22234,7 +25397,7 @@
       <w:r>
         <w:t xml:space="preserve"> одноступенчатый</w:t>
       </w:r>
-      <w:bookmarkEnd w:id="37"/>
+      <w:bookmarkEnd w:id="38"/>
     </w:p>
     <w:p>
       <w:r>
@@ -22286,7 +25449,7 @@
       <w:pPr>
         <w:pStyle w:val="2"/>
       </w:pPr>
-      <w:bookmarkStart w:id="38" w:name="_Toc131316618"/>
+      <w:bookmarkStart w:id="39" w:name="_Toc131316618"/>
       <w:r>
         <w:rPr>
           <w:lang w:val="en-US"/>
@@ -22324,7 +25487,7 @@
       <w:r>
         <w:t xml:space="preserve"> одноступенчатый</w:t>
       </w:r>
-      <w:bookmarkEnd w:id="38"/>
+      <w:bookmarkEnd w:id="39"/>
     </w:p>
     <w:p>
       <w:r>
@@ -22377,7 +25540,7 @@
       <w:pPr>
         <w:pStyle w:val="2"/>
       </w:pPr>
-      <w:bookmarkStart w:id="39" w:name="_Toc131316619"/>
+      <w:bookmarkStart w:id="40" w:name="_Toc131316619"/>
       <w:r>
         <w:rPr>
           <w:lang w:val="en-US"/>
@@ -22439,7 +25602,7 @@
       <w:r>
         <w:t>одноступенчатый</w:t>
       </w:r>
-      <w:bookmarkEnd w:id="39"/>
+      <w:bookmarkEnd w:id="40"/>
     </w:p>
     <w:p>
       <w:r>
@@ -22494,7 +25657,7 @@
       <w:pPr>
         <w:pStyle w:val="2"/>
       </w:pPr>
-      <w:bookmarkStart w:id="40" w:name="_Toc131316620"/>
+      <w:bookmarkStart w:id="41" w:name="_Toc131316620"/>
       <w:r>
         <w:lastRenderedPageBreak/>
         <w:t xml:space="preserve">Динамический </w:t>
@@ -22523,7 +25686,7 @@
       <w:r>
         <w:t xml:space="preserve"> двухступенчатый</w:t>
       </w:r>
-      <w:bookmarkEnd w:id="40"/>
+      <w:bookmarkEnd w:id="41"/>
     </w:p>
     <w:p>
       <w:r>
@@ -22561,7 +25724,7 @@
       <w:pPr>
         <w:pStyle w:val="2"/>
       </w:pPr>
-      <w:bookmarkStart w:id="41" w:name="_Toc131316621"/>
+      <w:bookmarkStart w:id="42" w:name="_Toc131316621"/>
       <w:r>
         <w:rPr>
           <w:lang w:val="en-US"/>
@@ -22572,7 +25735,7 @@
       <w:r>
         <w:t>триггер (счётный)</w:t>
       </w:r>
-      <w:bookmarkEnd w:id="41"/>
+      <w:bookmarkEnd w:id="42"/>
     </w:p>
     <w:p>
       <w:r>
@@ -22601,7 +25764,7 @@
       <w:pPr>
         <w:pStyle w:val="2"/>
       </w:pPr>
-      <w:bookmarkStart w:id="42" w:name="_Toc131316622"/>
+      <w:bookmarkStart w:id="43" w:name="_Toc131316622"/>
       <w:r>
         <w:lastRenderedPageBreak/>
         <w:t xml:space="preserve">Асинхронный счётчик на </w:t>
@@ -22618,7 +25781,7 @@
       <w:r>
         <w:t>триггерах.</w:t>
       </w:r>
-      <w:bookmarkEnd w:id="42"/>
+      <w:bookmarkEnd w:id="43"/>
     </w:p>
     <w:p>
       <w:r>
@@ -22650,7 +25813,7 @@
       <w:pPr>
         <w:pStyle w:val="2"/>
       </w:pPr>
-      <w:bookmarkStart w:id="43" w:name="_Toc131316623"/>
+      <w:bookmarkStart w:id="44" w:name="_Toc131316623"/>
       <w:r>
         <w:lastRenderedPageBreak/>
         <w:t xml:space="preserve">Динамический </w:t>
@@ -22664,7 +25827,7 @@
       <w:r>
         <w:t>триггер</w:t>
       </w:r>
-      <w:bookmarkEnd w:id="43"/>
+      <w:bookmarkEnd w:id="44"/>
     </w:p>
     <w:p>
       <w:r>
@@ -22702,12 +25865,12 @@
       <w:pPr>
         <w:pStyle w:val="2"/>
       </w:pPr>
-      <w:bookmarkStart w:id="44" w:name="_Toc131316624"/>
+      <w:bookmarkStart w:id="45" w:name="_Toc131316624"/>
       <w:r>
         <w:lastRenderedPageBreak/>
         <w:t>Вычитающий счётчик (асинхронный)</w:t>
       </w:r>
-      <w:bookmarkEnd w:id="44"/>
+      <w:bookmarkEnd w:id="45"/>
     </w:p>
     <w:p>
       <w:r>
@@ -22736,12 +25899,12 @@
       <w:pPr>
         <w:pStyle w:val="2"/>
       </w:pPr>
-      <w:bookmarkStart w:id="45" w:name="_Toc131316625"/>
+      <w:bookmarkStart w:id="46" w:name="_Toc131316625"/>
       <w:r>
         <w:lastRenderedPageBreak/>
         <w:t>Реверсивный счётчик</w:t>
       </w:r>
-      <w:bookmarkEnd w:id="45"/>
+      <w:bookmarkEnd w:id="46"/>
     </w:p>
     <w:p>
       <w:r>
@@ -22770,12 +25933,12 @@
       <w:pPr>
         <w:pStyle w:val="2"/>
       </w:pPr>
-      <w:bookmarkStart w:id="46" w:name="_Toc131316626"/>
+      <w:bookmarkStart w:id="47" w:name="_Toc131316626"/>
       <w:r>
         <w:lastRenderedPageBreak/>
         <w:t>Счётчик с предустановленными значениями</w:t>
       </w:r>
-      <w:bookmarkEnd w:id="46"/>
+      <w:bookmarkEnd w:id="47"/>
     </w:p>
     <w:p>
       <w:r>
@@ -22804,12 +25967,12 @@
       <w:pPr>
         <w:pStyle w:val="2"/>
       </w:pPr>
-      <w:bookmarkStart w:id="47" w:name="_Toc131316627"/>
+      <w:bookmarkStart w:id="48" w:name="_Toc131316627"/>
       <w:r>
         <w:lastRenderedPageBreak/>
         <w:t>Кольцевой счётчик (синхронный)</w:t>
       </w:r>
-      <w:bookmarkEnd w:id="47"/>
+      <w:bookmarkEnd w:id="48"/>
     </w:p>
     <w:p>
       <w:r>
@@ -22844,12 +26007,12 @@
       <w:pPr>
         <w:pStyle w:val="2"/>
       </w:pPr>
-      <w:bookmarkStart w:id="48" w:name="_Toc131316628"/>
+      <w:bookmarkStart w:id="49" w:name="_Toc131316628"/>
       <w:r>
         <w:lastRenderedPageBreak/>
         <w:t>Кольцевой счётчик Джонсона</w:t>
       </w:r>
-      <w:bookmarkEnd w:id="48"/>
+      <w:bookmarkEnd w:id="49"/>
     </w:p>
     <w:p>
       <w:r>
@@ -22881,12 +26044,12 @@
       <w:pPr>
         <w:pStyle w:val="2"/>
       </w:pPr>
-      <w:bookmarkStart w:id="49" w:name="_Toc131316629"/>
+      <w:bookmarkStart w:id="50" w:name="_Toc131316629"/>
       <w:r>
         <w:lastRenderedPageBreak/>
         <w:t>Кольцевой счётчик (ходит только одна единица)</w:t>
       </w:r>
-      <w:bookmarkEnd w:id="49"/>
+      <w:bookmarkEnd w:id="50"/>
     </w:p>
     <w:p>
       <w:r>
@@ -22924,12 +26087,12 @@
       <w:pPr>
         <w:pStyle w:val="2"/>
       </w:pPr>
-      <w:bookmarkStart w:id="50" w:name="_Toc131316630"/>
+      <w:bookmarkStart w:id="51" w:name="_Toc131316630"/>
       <w:r>
         <w:lastRenderedPageBreak/>
         <w:t>Синхронный счётчик вариант 1</w:t>
       </w:r>
-      <w:bookmarkEnd w:id="50"/>
+      <w:bookmarkEnd w:id="51"/>
     </w:p>
     <w:p>
       <w:r>
@@ -22961,12 +26124,12 @@
       <w:pPr>
         <w:pStyle w:val="2"/>
       </w:pPr>
-      <w:bookmarkStart w:id="51" w:name="_Toc131316631"/>
+      <w:bookmarkStart w:id="52" w:name="_Toc131316631"/>
       <w:r>
         <w:lastRenderedPageBreak/>
         <w:t>Синхронный счётчик вариант 2</w:t>
       </w:r>
-      <w:bookmarkEnd w:id="51"/>
+      <w:bookmarkEnd w:id="52"/>
     </w:p>
     <w:p>
       <w:pPr>
@@ -22987,12 +26150,12 @@
       <w:pPr>
         <w:pStyle w:val="2"/>
       </w:pPr>
-      <w:bookmarkStart w:id="52" w:name="_Toc131316632"/>
+      <w:bookmarkStart w:id="53" w:name="_Toc131316632"/>
       <w:r>
         <w:lastRenderedPageBreak/>
         <w:t>Регистры. Последовательно-параллельные</w:t>
       </w:r>
-      <w:bookmarkEnd w:id="52"/>
+      <w:bookmarkEnd w:id="53"/>
     </w:p>
     <w:p>
       <w:pPr>
@@ -23013,12 +26176,12 @@
       <w:pPr>
         <w:pStyle w:val="2"/>
       </w:pPr>
-      <w:bookmarkStart w:id="53" w:name="_Toc131316633"/>
+      <w:bookmarkStart w:id="54" w:name="_Toc131316633"/>
       <w:r>
         <w:lastRenderedPageBreak/>
         <w:t>Регистры. Параллельно-последовательные</w:t>
       </w:r>
-      <w:bookmarkEnd w:id="53"/>
+      <w:bookmarkEnd w:id="54"/>
     </w:p>
     <w:p>
       <w:pPr>
@@ -23039,12 +26202,12 @@
       <w:pPr>
         <w:pStyle w:val="2"/>
       </w:pPr>
-      <w:bookmarkStart w:id="54" w:name="_Toc131316634"/>
+      <w:bookmarkStart w:id="55" w:name="_Toc131316634"/>
       <w:r>
         <w:lastRenderedPageBreak/>
         <w:t>Регистры параллельно-параллельные</w:t>
       </w:r>
-      <w:bookmarkEnd w:id="54"/>
+      <w:bookmarkEnd w:id="55"/>
     </w:p>
     <w:p>
       <w:pPr>
@@ -23065,12 +26228,12 @@
       <w:pPr>
         <w:pStyle w:val="2"/>
       </w:pPr>
-      <w:bookmarkStart w:id="55" w:name="_Toc131316635"/>
+      <w:bookmarkStart w:id="56" w:name="_Toc131316635"/>
       <w:r>
         <w:lastRenderedPageBreak/>
         <w:t>Регистры. Циклический регистр. Выбор направления. Предустановка значений.</w:t>
       </w:r>
-      <w:bookmarkEnd w:id="55"/>
+      <w:bookmarkEnd w:id="56"/>
     </w:p>
     <w:p/>
     <w:p>
@@ -23086,7 +26249,7 @@
       <w:pPr>
         <w:pStyle w:val="2"/>
       </w:pPr>
-      <w:bookmarkStart w:id="56" w:name="_Toc131316636"/>
+      <w:bookmarkStart w:id="57" w:name="_Toc131316636"/>
       <w:r>
         <w:lastRenderedPageBreak/>
         <w:t xml:space="preserve">Динамический одноступенчатый </w:t>
@@ -23103,7 +26266,7 @@
       <w:r>
         <w:t>триггер</w:t>
       </w:r>
-      <w:bookmarkEnd w:id="56"/>
+      <w:bookmarkEnd w:id="57"/>
     </w:p>
     <w:p>
       <w:r>
@@ -23123,7 +26286,7 @@
       <w:pPr>
         <w:pStyle w:val="2"/>
       </w:pPr>
-      <w:bookmarkStart w:id="57" w:name="_Toc131316637"/>
+      <w:bookmarkStart w:id="58" w:name="_Toc131316637"/>
       <w:r>
         <w:lastRenderedPageBreak/>
         <w:t xml:space="preserve">Динамический </w:t>
@@ -23146,7 +26309,7 @@
       <w:r>
         <w:t xml:space="preserve"> установкой</w:t>
       </w:r>
-      <w:bookmarkEnd w:id="57"/>
+      <w:bookmarkEnd w:id="58"/>
     </w:p>
     <w:p>
       <w:r>
@@ -23172,7 +26335,7 @@
       <w:pPr>
         <w:pStyle w:val="2"/>
       </w:pPr>
-      <w:bookmarkStart w:id="58" w:name="_Toc131316638"/>
+      <w:bookmarkStart w:id="59" w:name="_Toc131316638"/>
       <w:r>
         <w:rPr>
           <w:lang w:val="en-US"/>
@@ -23201,7 +26364,7 @@
       <w:r>
         <w:t xml:space="preserve"> статический</w:t>
       </w:r>
-      <w:bookmarkEnd w:id="58"/>
+      <w:bookmarkEnd w:id="59"/>
     </w:p>
     <w:p>
       <w:pPr>
@@ -23234,7 +26397,7 @@
       <w:pPr>
         <w:pStyle w:val="2"/>
       </w:pPr>
-      <w:bookmarkStart w:id="59" w:name="_Toc131316639"/>
+      <w:bookmarkStart w:id="60" w:name="_Toc131316639"/>
       <w:r>
         <w:lastRenderedPageBreak/>
         <w:t xml:space="preserve">Динамический </w:t>
@@ -23248,7 +26411,7 @@
       <w:r>
         <w:t>-триггер</w:t>
       </w:r>
-      <w:bookmarkEnd w:id="59"/>
+      <w:bookmarkEnd w:id="60"/>
     </w:p>
     <w:p>
       <w:pPr>
@@ -23269,7 +26432,7 @@
       <w:pPr>
         <w:pStyle w:val="2"/>
       </w:pPr>
-      <w:bookmarkStart w:id="60" w:name="_Toc131316640"/>
+      <w:bookmarkStart w:id="61" w:name="_Toc131316640"/>
       <w:r>
         <w:lastRenderedPageBreak/>
         <w:t xml:space="preserve">Динамический </w:t>
@@ -23296,7 +26459,7 @@
       <w:r>
         <w:t>треггерах</w:t>
       </w:r>
-      <w:bookmarkEnd w:id="60"/>
+      <w:bookmarkEnd w:id="61"/>
       <w:proofErr w:type="spellEnd"/>
     </w:p>
     <w:p>
@@ -23318,7 +26481,7 @@
       <w:pPr>
         <w:pStyle w:val="2"/>
       </w:pPr>
-      <w:bookmarkStart w:id="61" w:name="_Toc131316641"/>
+      <w:bookmarkStart w:id="62" w:name="_Toc131316641"/>
       <w:r>
         <w:rPr>
           <w:lang w:val="en-US"/>
@@ -23338,7 +26501,7 @@
       <w:r>
         <w:t>триггере</w:t>
       </w:r>
-      <w:bookmarkEnd w:id="61"/>
+      <w:bookmarkEnd w:id="62"/>
     </w:p>
     <w:p>
       <w:pPr>
@@ -23359,7 +26522,7 @@
       <w:pPr>
         <w:pStyle w:val="2"/>
       </w:pPr>
-      <w:bookmarkStart w:id="62" w:name="_Toc131316642"/>
+      <w:bookmarkStart w:id="63" w:name="_Toc131316642"/>
       <w:r>
         <w:lastRenderedPageBreak/>
         <w:t xml:space="preserve">Синхронный счётчик на </w:t>
@@ -23373,7 +26536,7 @@
       <w:r>
         <w:t>-триггере</w:t>
       </w:r>
-      <w:bookmarkEnd w:id="62"/>
+      <w:bookmarkEnd w:id="63"/>
     </w:p>
     <w:p>
       <w:pPr>
@@ -23394,7 +26557,7 @@
       <w:pPr>
         <w:pStyle w:val="2"/>
       </w:pPr>
-      <w:bookmarkStart w:id="63" w:name="_Toc131316643"/>
+      <w:bookmarkStart w:id="64" w:name="_Toc131316643"/>
       <w:r>
         <w:lastRenderedPageBreak/>
         <w:t>Сброс триггера</w:t>
@@ -23411,7 +26574,7 @@
       <w:r>
         <w:t xml:space="preserve"> синхронные входы.</w:t>
       </w:r>
-      <w:bookmarkEnd w:id="63"/>
+      <w:bookmarkEnd w:id="64"/>
     </w:p>
     <w:p>
       <w:pPr>
@@ -23432,12 +26595,12 @@
       <w:pPr>
         <w:pStyle w:val="2"/>
       </w:pPr>
-      <w:bookmarkStart w:id="64" w:name="_Toc131316644"/>
+      <w:bookmarkStart w:id="65" w:name="_Toc131316644"/>
       <w:r>
         <w:lastRenderedPageBreak/>
         <w:t>Задачи на подумать.</w:t>
       </w:r>
-      <w:bookmarkEnd w:id="64"/>
+      <w:bookmarkEnd w:id="65"/>
     </w:p>
     <w:p>
       <w:r>
@@ -23473,11 +26636,11 @@
         <w:lastRenderedPageBreak/>
         <w:t xml:space="preserve"> </w:t>
       </w:r>
-      <w:bookmarkStart w:id="65" w:name="_Toc131316645"/>
+      <w:bookmarkStart w:id="66" w:name="_Toc131316645"/>
       <w:r>
         <w:t>Счётчик в базисе 2И-НЕ</w:t>
       </w:r>
-      <w:bookmarkEnd w:id="65"/>
+      <w:bookmarkEnd w:id="66"/>
     </w:p>
     <w:p>
       <w:pPr>
@@ -23502,11 +26665,11 @@
         <w:lastRenderedPageBreak/>
         <w:t xml:space="preserve"> </w:t>
       </w:r>
-      <w:bookmarkStart w:id="66" w:name="_Toc131316646"/>
+      <w:bookmarkStart w:id="67" w:name="_Toc131316646"/>
       <w:r>
         <w:t>Имеется кольцевой счётчик. Как загнать «1» или несколько «1» и двигать их по кругу?</w:t>
       </w:r>
-      <w:bookmarkEnd w:id="66"/>
+      <w:bookmarkEnd w:id="67"/>
     </w:p>
     <w:sectPr>
       <w:pgSz w:w="11906" w:h="16838"/>

</xml_diff>